<commit_message>
Add comments to the TRG_to_STIX.ipynb
</commit_message>
<xml_diff>
--- a/Text/Thesis/Thesis.docx
+++ b/Text/Thesis/Thesis.docx
@@ -463,7 +463,6 @@
         <w:rPr>
           <w:rFonts w:ascii="Arial" w:hAnsi="Arial" w:cs="Arial"/>
           <w:sz w:val="22"/>
-          <w:lang w:val="en-US"/>
         </w:rPr>
       </w:pPr>
     </w:p>
@@ -473,7 +472,6 @@
         <w:rPr>
           <w:rFonts w:ascii="Arial" w:hAnsi="Arial" w:cs="Arial"/>
           <w:sz w:val="22"/>
-          <w:lang w:val="en-US"/>
         </w:rPr>
       </w:pPr>
     </w:p>
@@ -483,7 +481,6 @@
         <w:rPr>
           <w:rFonts w:ascii="Arial" w:hAnsi="Arial" w:cs="Arial"/>
           <w:sz w:val="22"/>
-          <w:lang w:val="en-US"/>
         </w:rPr>
       </w:pPr>
     </w:p>
@@ -595,17 +592,7 @@
                 <w:sz w:val="18"/>
                 <w:szCs w:val="18"/>
               </w:rPr>
-              <w:t>Ενσωμάτωση Τεχνολογίας ETL για Αποτελεσματική και Συνεργατική Επεξεργασία Δεδομένων Κυβερνοασφάλειας: Μία Μελέτη Περίπτωση</w:t>
-            </w:r>
-            <w:r>
-              <w:rPr>
-                <w:rFonts w:ascii="Arial Black" w:hAnsi="Arial Black" w:cs="Arial"/>
-                <w:b/>
-                <w:bCs/>
-                <w:sz w:val="18"/>
-                <w:szCs w:val="18"/>
-              </w:rPr>
-              <w:t>ς</w:t>
+              <w:t>Ενσωμάτωση Τεχνολογίας ETL για Αποτελεσματική και Συνεργατική Επεξεργασία Δεδομένων Κυβερνοασφάλειας: Μία Μελέτη Περίπτωσης</w:t>
             </w:r>
           </w:p>
         </w:tc>
@@ -836,17 +823,6 @@
     </w:tbl>
     <w:p>
       <w:pPr>
-        <w:jc w:val="center"/>
-        <w:rPr>
-          <w:rFonts w:ascii="Arial Black" w:hAnsi="Arial Black" w:cs="Arial Black"/>
-          <w:sz w:val="22"/>
-          <w:lang w:val="en-US"/>
-        </w:rPr>
-      </w:pPr>
-    </w:p>
-    <w:p>
-      <w:pPr>
-        <w:jc w:val="center"/>
         <w:rPr>
           <w:rFonts w:ascii="Arial Black" w:hAnsi="Arial Black" w:cs="Arial Black"/>
           <w:sz w:val="22"/>
@@ -884,7 +860,6 @@
                 <w:sz w:val="18"/>
                 <w:szCs w:val="16"/>
               </w:rPr>
-              <w:lastRenderedPageBreak/>
               <w:t>Ημερομηνία Παράδοσης</w:t>
             </w:r>
           </w:p>
@@ -6441,14 +6416,18 @@
     <w:p>
       <w:pPr>
         <w:pStyle w:val="Heading1"/>
+        <w:rPr>
+          <w:lang w:val="en-US"/>
+        </w:rPr>
       </w:pPr>
       <w:bookmarkStart w:id="1" w:name="_Toc176890362"/>
-      <w:proofErr w:type="spellStart"/>
-      <w:r>
+      <w:r>
+        <w:rPr>
+          <w:lang w:val="en-US"/>
+        </w:rPr>
         <w:t>Abstract</w:t>
       </w:r>
       <w:bookmarkEnd w:id="1"/>
-      <w:proofErr w:type="spellEnd"/>
     </w:p>
     <w:p>
       <w:pPr>
@@ -6457,15 +6436,16 @@
           <w:rFonts w:ascii="Arial" w:hAnsi="Arial" w:cs="Arial"/>
           <w:sz w:val="20"/>
           <w:szCs w:val="20"/>
-        </w:rPr>
-      </w:pPr>
-      <w:r>
-        <w:rPr>
-          <w:rFonts w:ascii="Arial" w:hAnsi="Arial" w:cs="Arial"/>
-          <w:sz w:val="20"/>
-          <w:szCs w:val="20"/>
           <w:lang w:val="en-US"/>
         </w:rPr>
+      </w:pPr>
+      <w:r>
+        <w:rPr>
+          <w:rFonts w:ascii="Arial" w:hAnsi="Arial" w:cs="Arial"/>
+          <w:sz w:val="20"/>
+          <w:szCs w:val="20"/>
+          <w:lang w:val="en-US"/>
+        </w:rPr>
         <w:t>This thesis focuses on the use of modern ETL (Extract, Transform, Load) technologies and version control systems for managing and processing cybersecurity data. It provides an analysis of the three core stages of the ETL process—data extraction, transformation, and loading—along with the integration of version control tools like Git and GitHub to support collaboration and ensure data integrity. Additionally, the study explores the application of STIX/TAXII standards for secure threat information sharing and the use of Power BI for data visualization. The thesis highlights the importance of automation and workflow optimization to enhance the efficiency of data management and support strategic decision-making.</w:t>
       </w:r>
     </w:p>
@@ -6476,6 +6456,7 @@
           <w:rFonts w:ascii="Arial" w:hAnsi="Arial" w:cs="Arial"/>
           <w:sz w:val="20"/>
           <w:szCs w:val="20"/>
+          <w:lang w:val="en-US"/>
         </w:rPr>
       </w:pPr>
     </w:p>
@@ -6486,6 +6467,7 @@
           <w:rFonts w:ascii="Arial" w:hAnsi="Arial" w:cs="Arial"/>
           <w:sz w:val="20"/>
           <w:szCs w:val="20"/>
+          <w:lang w:val="en-US"/>
         </w:rPr>
       </w:pPr>
     </w:p>
@@ -6496,6 +6478,7 @@
           <w:rFonts w:ascii="Arial" w:hAnsi="Arial" w:cs="Arial"/>
           <w:sz w:val="20"/>
           <w:szCs w:val="20"/>
+          <w:lang w:val="en-US"/>
         </w:rPr>
       </w:pPr>
     </w:p>
@@ -6506,6 +6489,7 @@
           <w:rFonts w:ascii="Arial" w:hAnsi="Arial" w:cs="Arial"/>
           <w:sz w:val="20"/>
           <w:szCs w:val="20"/>
+          <w:lang w:val="en-US"/>
         </w:rPr>
       </w:pPr>
     </w:p>
@@ -6516,6 +6500,7 @@
           <w:rFonts w:ascii="Arial" w:hAnsi="Arial" w:cs="Arial"/>
           <w:sz w:val="20"/>
           <w:szCs w:val="20"/>
+          <w:lang w:val="en-US"/>
         </w:rPr>
       </w:pPr>
     </w:p>
@@ -6526,6 +6511,7 @@
           <w:rFonts w:ascii="Arial" w:hAnsi="Arial" w:cs="Arial"/>
           <w:sz w:val="20"/>
           <w:szCs w:val="20"/>
+          <w:lang w:val="en-US"/>
         </w:rPr>
       </w:pPr>
     </w:p>
@@ -6536,6 +6522,7 @@
           <w:rFonts w:ascii="Arial" w:hAnsi="Arial" w:cs="Arial"/>
           <w:sz w:val="20"/>
           <w:szCs w:val="20"/>
+          <w:lang w:val="en-US"/>
         </w:rPr>
       </w:pPr>
     </w:p>
@@ -6546,6 +6533,7 @@
           <w:rFonts w:ascii="Arial" w:hAnsi="Arial" w:cs="Arial"/>
           <w:sz w:val="20"/>
           <w:szCs w:val="20"/>
+          <w:lang w:val="en-US"/>
         </w:rPr>
       </w:pPr>
     </w:p>
@@ -6556,6 +6544,7 @@
           <w:rFonts w:ascii="Arial" w:hAnsi="Arial" w:cs="Arial"/>
           <w:sz w:val="20"/>
           <w:szCs w:val="20"/>
+          <w:lang w:val="en-US"/>
         </w:rPr>
       </w:pPr>
     </w:p>
@@ -6566,6 +6555,7 @@
           <w:rFonts w:ascii="Arial" w:hAnsi="Arial" w:cs="Arial"/>
           <w:sz w:val="20"/>
           <w:szCs w:val="20"/>
+          <w:lang w:val="en-US"/>
         </w:rPr>
       </w:pPr>
     </w:p>
@@ -6576,6 +6566,7 @@
           <w:rFonts w:ascii="Arial" w:hAnsi="Arial" w:cs="Arial"/>
           <w:sz w:val="20"/>
           <w:szCs w:val="20"/>
+          <w:lang w:val="en-US"/>
         </w:rPr>
       </w:pPr>
     </w:p>
@@ -6586,6 +6577,7 @@
           <w:rFonts w:ascii="Arial" w:hAnsi="Arial" w:cs="Arial"/>
           <w:sz w:val="20"/>
           <w:szCs w:val="20"/>
+          <w:lang w:val="en-US"/>
         </w:rPr>
       </w:pPr>
     </w:p>
@@ -6596,6 +6588,7 @@
           <w:rFonts w:ascii="Arial" w:hAnsi="Arial" w:cs="Arial"/>
           <w:sz w:val="20"/>
           <w:szCs w:val="20"/>
+          <w:lang w:val="en-US"/>
         </w:rPr>
       </w:pPr>
     </w:p>
@@ -6606,6 +6599,7 @@
           <w:rFonts w:ascii="Arial" w:hAnsi="Arial" w:cs="Arial"/>
           <w:sz w:val="20"/>
           <w:szCs w:val="20"/>
+          <w:lang w:val="en-US"/>
         </w:rPr>
       </w:pPr>
     </w:p>
@@ -6616,6 +6610,7 @@
           <w:rFonts w:ascii="Arial" w:hAnsi="Arial" w:cs="Arial"/>
           <w:sz w:val="20"/>
           <w:szCs w:val="20"/>
+          <w:lang w:val="en-US"/>
         </w:rPr>
       </w:pPr>
     </w:p>
@@ -23482,7 +23477,37 @@
           <w:sz w:val="20"/>
           <w:szCs w:val="20"/>
         </w:rPr>
-        <w:t xml:space="preserve"> χρησιμοποιήθηκε για την αυτόματη δημιουργία STIX αντικειμένων από δεδομένα κυβερνοασφάλειας, τα οποία στη συνέχεια εξάγονται σε ένα αρχείο JSON. Η χρήση της βιβλιοθήκης stix2 της </w:t>
+        <w:t xml:space="preserve"> χρησιμοποιήθηκε για την αυτόματη δημιουργία STIX αντικειμένων από δεδομένα κυβερνοασφάλειας, τα οποία στη συνέχεια εξάγονται σε ένα αρχείο JSON. </w:t>
+      </w:r>
+    </w:p>
+    <w:p>
+      <w:pPr>
+        <w:ind w:firstLine="720"/>
+        <w:jc w:val="both"/>
+        <w:rPr>
+          <w:rFonts w:ascii="Arial" w:hAnsi="Arial" w:cs="Arial"/>
+          <w:sz w:val="20"/>
+          <w:szCs w:val="20"/>
+        </w:rPr>
+      </w:pPr>
+    </w:p>
+    <w:p>
+      <w:pPr>
+        <w:ind w:firstLine="720"/>
+        <w:jc w:val="both"/>
+        <w:rPr>
+          <w:rFonts w:ascii="Arial" w:hAnsi="Arial" w:cs="Arial"/>
+          <w:sz w:val="20"/>
+          <w:szCs w:val="20"/>
+        </w:rPr>
+      </w:pPr>
+      <w:r>
+        <w:rPr>
+          <w:rFonts w:ascii="Arial" w:hAnsi="Arial" w:cs="Arial"/>
+          <w:sz w:val="20"/>
+          <w:szCs w:val="20"/>
+        </w:rPr>
+        <w:t xml:space="preserve">Η χρήση της βιβλιοθήκης stix2 της </w:t>
       </w:r>
       <w:proofErr w:type="spellStart"/>
       <w:r>
@@ -24092,6 +24117,7 @@
           <w:sz w:val="20"/>
           <w:szCs w:val="20"/>
         </w:rPr>
+        <w:lastRenderedPageBreak/>
         <w:t xml:space="preserve">Το εξαγόμενο αρχείο </w:t>
       </w:r>
       <w:proofErr w:type="spellStart"/>
@@ -24173,7 +24199,6 @@
           <w:sz w:val="20"/>
           <w:szCs w:val="20"/>
         </w:rPr>
-        <w:lastRenderedPageBreak/>
         <w:t>timestamps</w:t>
       </w:r>
       <w:proofErr w:type="spellEnd"/>
@@ -25267,6 +25292,7 @@
           <w:szCs w:val="20"/>
           <w:lang w:val="en-US"/>
         </w:rPr>
+        <w:lastRenderedPageBreak/>
         <w:t xml:space="preserve">                    "type": "ipv4-addr",</w:t>
       </w:r>
     </w:p>
@@ -25352,7 +25378,6 @@
           <w:szCs w:val="20"/>
           <w:lang w:val="en-US"/>
         </w:rPr>
-        <w:lastRenderedPageBreak/>
         <w:t xml:space="preserve">                    "id": "ipv4-addr--484f5e6a-5937-5867-8b38-ca15870418e9",</w:t>
       </w:r>
     </w:p>
@@ -26199,7 +26224,16 @@
           <w:sz w:val="20"/>
           <w:szCs w:val="20"/>
         </w:rPr>
-        <w:t>Κατά την πρακτική εφαρμογή της εξαγωγής δεδομένων σε μορφή STIX, μπορεί να προκύψουν διάφορες προκλήσεις, όπως η ακρίβεια των δεδομένων, η συμβατότητα με άλλες πλατφόρμες και η ανάγκη για συνεχή ενημέρωση των πληροφοριών. Για την αντιμετώπιση αυτών των προκλήσεων, είναι κρίσιμο να διασφαλίζεται η ποιότητα των δεδομένων εισόδου, να χρησιμοποιούνται εργαλεία που υποστηρίζουν τα τελευταία πρότυπα STIX/TAXII, και να υπάρχει συνεχής συνεργασία με άλλους οργανισμούς για την ανταλλαγή πληροφοριών.</w:t>
+        <w:t xml:space="preserve">Κατά την πρακτική εφαρμογή της εξαγωγής δεδομένων σε μορφή STIX, μπορεί να προκύψουν διάφορες προκλήσεις, όπως η ακρίβεια των δεδομένων, η συμβατότητα με άλλες πλατφόρμες και η ανάγκη για συνεχή ενημέρωση των πληροφοριών. Για την αντιμετώπιση </w:t>
+      </w:r>
+      <w:r>
+        <w:rPr>
+          <w:rFonts w:ascii="Arial" w:hAnsi="Arial" w:cs="Arial"/>
+          <w:sz w:val="20"/>
+          <w:szCs w:val="20"/>
+        </w:rPr>
+        <w:lastRenderedPageBreak/>
+        <w:t>αυτών των προκλήσεων, είναι κρίσιμο να διασφαλίζεται η ποιότητα των δεδομένων εισόδου, να χρησιμοποιούνται εργαλεία που υποστηρίζουν τα τελευταία πρότυπα STIX/TAXII, και να υπάρχει συνεχής συνεργασία με άλλους οργανισμούς για την ανταλλαγή πληροφοριών.</w:t>
       </w:r>
     </w:p>
     <w:p>
@@ -26208,7 +26242,6 @@
       </w:pPr>
       <w:bookmarkStart w:id="49" w:name="_Toc176890410"/>
       <w:r>
-        <w:lastRenderedPageBreak/>
         <w:t>4.2.4 Οφέλη από τη Χρήση του STIX/TAXII για τη Διανομή Πληροφοριών Απειλών</w:t>
       </w:r>
       <w:bookmarkEnd w:id="49"/>
@@ -26733,7 +26766,16 @@
           <w:sz w:val="20"/>
           <w:szCs w:val="20"/>
         </w:rPr>
-        <w:t xml:space="preserve"> παρέχει εργαλεία όπως </w:t>
+        <w:t xml:space="preserve"> παρέχει </w:t>
+      </w:r>
+      <w:r>
+        <w:rPr>
+          <w:rFonts w:ascii="Arial" w:hAnsi="Arial" w:cs="Arial"/>
+          <w:sz w:val="20"/>
+          <w:szCs w:val="20"/>
+        </w:rPr>
+        <w:lastRenderedPageBreak/>
+        <w:t xml:space="preserve">εργαλεία όπως </w:t>
       </w:r>
       <w:proofErr w:type="spellStart"/>
       <w:r>
@@ -26859,16 +26901,7 @@
           <w:sz w:val="20"/>
           <w:szCs w:val="20"/>
         </w:rPr>
-        <w:t xml:space="preserve">, οι ομάδες ανάπτυξης μπορούν να συνεργάζονται σε έργα ανεξάρτητα από την τοποθεσία τους, να μοιράζονται τον </w:t>
-      </w:r>
-      <w:r>
-        <w:rPr>
-          <w:rFonts w:ascii="Arial" w:hAnsi="Arial" w:cs="Arial"/>
-          <w:sz w:val="20"/>
-          <w:szCs w:val="20"/>
-        </w:rPr>
-        <w:lastRenderedPageBreak/>
-        <w:t>κώδικά τους με την ευρύτερη κοινότητα, και να χρησιμοποιούν εργαλεία αυτοματοποίησης για τη συνεχή ενσωμάτωση και ανάπτυξη (CI/CD).</w:t>
+        <w:t>, οι ομάδες ανάπτυξης μπορούν να συνεργάζονται σε έργα ανεξάρτητα από την τοποθεσία τους, να μοιράζονται τον κώδικά τους με την ευρύτερη κοινότητα, και να χρησιμοποιούν εργαλεία αυτοματοποίησης για τη συνεχή ενσωμάτωση και ανάπτυξη (CI/CD).</w:t>
       </w:r>
     </w:p>
     <w:p>
@@ -27712,7 +27745,16 @@
           <w:sz w:val="20"/>
           <w:szCs w:val="20"/>
         </w:rPr>
-        <w:t xml:space="preserve"> για την ανάπτυξη, τη δοκιμή, και την παραγωγή. Αυτή η στρατηγική διασφαλίζει ότι οι αλλαγές δοκιμάζονται εκτενώς πριν ενσωματωθούν στο κύριο σύστημα, μειώνοντας τον κίνδυνο εμφάνισης προβλημάτων σε παραγωγικά περιβάλλοντα.</w:t>
+        <w:t xml:space="preserve"> για την ανάπτυξη, τη δοκιμή, και </w:t>
+      </w:r>
+      <w:r>
+        <w:rPr>
+          <w:rFonts w:ascii="Arial" w:hAnsi="Arial" w:cs="Arial"/>
+          <w:sz w:val="20"/>
+          <w:szCs w:val="20"/>
+        </w:rPr>
+        <w:lastRenderedPageBreak/>
+        <w:t>την παραγωγή. Αυτή η στρατηγική διασφαλίζει ότι οι αλλαγές δοκιμάζονται εκτενώς πριν ενσωματωθούν στο κύριο σύστημα, μειώνοντας τον κίνδυνο εμφάνισης προβλημάτων σε παραγωγικά περιβάλλοντα.</w:t>
       </w:r>
     </w:p>
     <w:p>
@@ -27736,7 +27778,6 @@
           <w:sz w:val="20"/>
           <w:szCs w:val="20"/>
         </w:rPr>
-        <w:lastRenderedPageBreak/>
         <w:t>Διαφάνεια και Συνεργασία με Τρίτους</w:t>
       </w:r>
       <w:r>
@@ -28599,7 +28640,16 @@
           <w:sz w:val="20"/>
           <w:szCs w:val="20"/>
         </w:rPr>
-        <w:t xml:space="preserve"> για διορθώσεις. Τα μηνύματα των </w:t>
+        <w:t xml:space="preserve"> για διορθώσεις. Τα </w:t>
+      </w:r>
+      <w:r>
+        <w:rPr>
+          <w:rFonts w:ascii="Arial" w:hAnsi="Arial" w:cs="Arial"/>
+          <w:sz w:val="20"/>
+          <w:szCs w:val="20"/>
+        </w:rPr>
+        <w:lastRenderedPageBreak/>
+        <w:t xml:space="preserve">μηνύματα των </w:t>
       </w:r>
       <w:proofErr w:type="spellStart"/>
       <w:r>
@@ -28641,7 +28691,6 @@
           <w:sz w:val="20"/>
           <w:szCs w:val="20"/>
         </w:rPr>
-        <w:lastRenderedPageBreak/>
         <w:t xml:space="preserve">Χρήση </w:t>
       </w:r>
       <w:proofErr w:type="spellStart"/>
@@ -29542,7 +29591,16 @@
           <w:sz w:val="20"/>
           <w:szCs w:val="20"/>
         </w:rPr>
-        <w:t xml:space="preserve"> Η ανασκόπηση κώδικα από άλλους μέλη της ομάδας είναι μια βασική πρακτική για τη διασφάλιση της ποιότητας του κώδικα. Οι ανασκοπήσεις βοηθούν στην ανεύρεση σφαλμάτων, τη βελτίωση της λογικής του κώδικα, και την εκπαίδευση των μελών της ομάδας.</w:t>
+        <w:t xml:space="preserve"> Η ανασκόπηση κώδικα από άλλους μέλη της ομάδας είναι μια βασική πρακτική για τη διασφάλιση της ποιότητας του κώδικα. Οι ανασκοπήσεις </w:t>
+      </w:r>
+      <w:r>
+        <w:rPr>
+          <w:rFonts w:ascii="Arial" w:hAnsi="Arial" w:cs="Arial"/>
+          <w:sz w:val="20"/>
+          <w:szCs w:val="20"/>
+        </w:rPr>
+        <w:lastRenderedPageBreak/>
+        <w:t>βοηθούν στην ανεύρεση σφαλμάτων, τη βελτίωση της λογικής του κώδικα, και την εκπαίδευση των μελών της ομάδας.</w:t>
       </w:r>
     </w:p>
     <w:p>
@@ -29560,7 +29618,6 @@
           <w:sz w:val="20"/>
           <w:szCs w:val="20"/>
         </w:rPr>
-        <w:lastRenderedPageBreak/>
         <w:t xml:space="preserve">Η τήρηση αυτών των βέλτιστων πρακτικών διασφαλίζει ότι τα έργα ETL που χρησιμοποιούν </w:t>
       </w:r>
       <w:proofErr w:type="spellStart"/>
@@ -32718,7 +32775,7 @@
         </w:rPr>
         <w:lastRenderedPageBreak/>
         <w:drawing>
-          <wp:inline distT="0" distB="0" distL="0" distR="0" wp14:anchorId="383BA588" wp14:editId="2D4F841A">
+          <wp:inline distT="0" distB="0" distL="0" distR="0" wp14:anchorId="383BA588" wp14:editId="41ED98FB">
             <wp:extent cx="2968941" cy="2648197"/>
             <wp:effectExtent l="0" t="0" r="3175" b="0"/>
             <wp:docPr id="2069256749" name="Picture 1"/>
@@ -33895,11 +33952,6 @@
     </w:p>
     <w:p>
       <w:pPr>
-        <w:pStyle w:val="ListParagraph"/>
-        <w:numPr>
-          <w:ilvl w:val="0"/>
-          <w:numId w:val="46"/>
-        </w:numPr>
         <w:jc w:val="both"/>
         <w:rPr>
           <w:rFonts w:ascii="Arial" w:hAnsi="Arial" w:cs="Arial"/>
@@ -33907,72 +33959,57 @@
           <w:szCs w:val="20"/>
         </w:rPr>
       </w:pPr>
-      <w:r>
-        <w:rPr>
-          <w:rFonts w:ascii="Arial" w:hAnsi="Arial" w:cs="Arial"/>
-          <w:b/>
-          <w:bCs/>
-          <w:sz w:val="20"/>
-          <w:szCs w:val="20"/>
-        </w:rPr>
-        <w:t>Γραφήματα Επίθεσης (</w:t>
-      </w:r>
-      <w:proofErr w:type="spellStart"/>
-      <w:r>
-        <w:rPr>
-          <w:rFonts w:ascii="Arial" w:hAnsi="Arial" w:cs="Arial"/>
-          <w:b/>
-          <w:bCs/>
-          <w:sz w:val="20"/>
-          <w:szCs w:val="20"/>
-        </w:rPr>
-        <w:t>Attack</w:t>
-      </w:r>
-      <w:proofErr w:type="spellEnd"/>
-      <w:r>
-        <w:rPr>
-          <w:rFonts w:ascii="Arial" w:hAnsi="Arial" w:cs="Arial"/>
-          <w:b/>
-          <w:bCs/>
-          <w:sz w:val="20"/>
-          <w:szCs w:val="20"/>
-        </w:rPr>
-        <w:t xml:space="preserve"> </w:t>
-      </w:r>
-      <w:proofErr w:type="spellStart"/>
-      <w:r>
-        <w:rPr>
-          <w:rFonts w:ascii="Arial" w:hAnsi="Arial" w:cs="Arial"/>
-          <w:b/>
-          <w:bCs/>
-          <w:sz w:val="20"/>
-          <w:szCs w:val="20"/>
-        </w:rPr>
-        <w:t>Charts</w:t>
-      </w:r>
-      <w:proofErr w:type="spellEnd"/>
-      <w:r>
-        <w:rPr>
-          <w:rFonts w:ascii="Arial" w:hAnsi="Arial" w:cs="Arial"/>
-          <w:b/>
-          <w:bCs/>
-          <w:sz w:val="20"/>
-          <w:szCs w:val="20"/>
-        </w:rPr>
-        <w:t>):</w:t>
-      </w:r>
-      <w:r>
-        <w:rPr>
-          <w:rFonts w:ascii="Arial" w:hAnsi="Arial" w:cs="Arial"/>
-          <w:sz w:val="20"/>
-          <w:szCs w:val="20"/>
-        </w:rPr>
-        <w:t xml:space="preserve"> Αυτά τα γραφήματα παρουσιάζουν τον αριθμό των επιθέσεων που έχουν εντοπιστεί κατά τη διάρκεια μιας συγκεκριμένης χρονικής περιόδου. Μπορούν να φιλτραριστούν με βάση το είδος της επίθεσης, τον χρόνο, την πηγή και τον προορισμό, βοηθώντας τους υπεύθυνους ασφάλειας να κατανοήσουν την ένταση και τη συχνότητα των επιθέσεων.</w:t>
-      </w:r>
-    </w:p>
-    <w:p>
-      <w:pPr>
-        <w:pStyle w:val="ListParagraph"/>
+      <w:proofErr w:type="spellStart"/>
+      <w:r>
+        <w:rPr>
+          <w:rFonts w:ascii="Arial" w:hAnsi="Arial" w:cs="Arial"/>
+          <w:i/>
+          <w:iCs/>
+          <w:sz w:val="20"/>
+          <w:szCs w:val="20"/>
+        </w:rPr>
+        <w:t>Διαδραστικά</w:t>
+      </w:r>
+      <w:proofErr w:type="spellEnd"/>
+      <w:r>
+        <w:rPr>
+          <w:rFonts w:ascii="Arial" w:hAnsi="Arial" w:cs="Arial"/>
+          <w:i/>
+          <w:iCs/>
+          <w:sz w:val="20"/>
+          <w:szCs w:val="20"/>
+        </w:rPr>
+        <w:t xml:space="preserve"> Γραφήματα Επίθεσης:</w:t>
+      </w:r>
+      <w:r>
+        <w:rPr>
+          <w:rFonts w:ascii="Arial" w:hAnsi="Arial" w:cs="Arial"/>
+          <w:sz w:val="20"/>
+          <w:szCs w:val="20"/>
+        </w:rPr>
+        <w:t xml:space="preserve"> Αυτά τα γραφήματα παρέχουν λεπτομερείς πληροφορίες για τον συνολικό αριθμό των επιθέσεων που εντοπίστηκαν σε συγκεκριμένες χρονικές περιόδους. Μπορούν να φιλτραριστούν δυναμικά με βάση διάφορες διαστάσεις, όπως ο τύπος επίθεσης (π.χ. </w:t>
+      </w:r>
+      <w:proofErr w:type="spellStart"/>
+      <w:r>
+        <w:rPr>
+          <w:rFonts w:ascii="Arial" w:hAnsi="Arial" w:cs="Arial"/>
+          <w:sz w:val="20"/>
+          <w:szCs w:val="20"/>
+        </w:rPr>
+        <w:t>DDoS</w:t>
+      </w:r>
+      <w:proofErr w:type="spellEnd"/>
+      <w:r>
+        <w:rPr>
+          <w:rFonts w:ascii="Arial" w:hAnsi="Arial" w:cs="Arial"/>
+          <w:sz w:val="20"/>
+          <w:szCs w:val="20"/>
+        </w:rPr>
+        <w:t>, Διείσδυση, Κακόβουλο Λογισμικό), ο χρόνος, η πηγή και ο προορισμός. Αυτό επιτρέπει στους αναλυτές ασφαλείας να παρακολουθούν την ένταση και τη συχνότητα των επιθέσεων με την πάροδο του χρόνου, προσφέροντας βαθύτερη κατανόηση των προτύπων επιθέσεων.</w:t>
+      </w:r>
+    </w:p>
+    <w:p>
+      <w:pPr>
         <w:jc w:val="both"/>
         <w:rPr>
           <w:rFonts w:ascii="Arial" w:hAnsi="Arial" w:cs="Arial"/>
@@ -33980,14 +34017,27 @@
           <w:szCs w:val="20"/>
         </w:rPr>
       </w:pPr>
-    </w:p>
-    <w:p>
-      <w:pPr>
-        <w:pStyle w:val="ListParagraph"/>
-        <w:numPr>
-          <w:ilvl w:val="0"/>
-          <w:numId w:val="46"/>
-        </w:numPr>
+      <w:r>
+        <w:rPr>
+          <w:rFonts w:ascii="Arial" w:hAnsi="Arial" w:cs="Arial"/>
+          <w:i/>
+          <w:iCs/>
+          <w:sz w:val="20"/>
+          <w:szCs w:val="20"/>
+        </w:rPr>
+        <w:t>Χάρτες Γεωγραφικής Κατανομής Επιθέσεων:</w:t>
+      </w:r>
+      <w:r>
+        <w:rPr>
+          <w:rFonts w:ascii="Arial" w:hAnsi="Arial" w:cs="Arial"/>
+          <w:sz w:val="20"/>
+          <w:szCs w:val="20"/>
+        </w:rPr>
+        <w:t xml:space="preserve"> Οι χάρτες που βασίζονται σε τοποθεσίες απεικονίζουν τη γεωγραφική κατανομή των επιθέσεων. Αναδεικνύουν περιοχές με υψηλότερη συγκέντρωση κακόβουλων δραστηριοτήτων, επιτρέποντας στους οργανισμούς να επικεντρωθούν σε περιοχές υψηλού κινδύνου. Αυτή η οπτικοποίηση είναι απαραίτητη για την αναγνώριση των τάσεων επιθέσεων σε διάφορες χώρες και ηπείρους, διευκολύνοντας την ανάπτυξη στρατηγικών άμυνας ανά περιοχή.</w:t>
+      </w:r>
+    </w:p>
+    <w:p>
+      <w:pPr>
         <w:jc w:val="both"/>
         <w:rPr>
           <w:rFonts w:ascii="Arial" w:hAnsi="Arial" w:cs="Arial"/>
@@ -33998,69 +34048,42 @@
       <w:r>
         <w:rPr>
           <w:rFonts w:ascii="Arial" w:hAnsi="Arial" w:cs="Arial"/>
-          <w:b/>
-          <w:bCs/>
-          <w:sz w:val="20"/>
-          <w:szCs w:val="20"/>
-        </w:rPr>
-        <w:t>Χάρτες Θερμότητας (</w:t>
-      </w:r>
-      <w:proofErr w:type="spellStart"/>
-      <w:r>
-        <w:rPr>
-          <w:rFonts w:ascii="Arial" w:hAnsi="Arial" w:cs="Arial"/>
-          <w:b/>
-          <w:bCs/>
-          <w:sz w:val="20"/>
-          <w:szCs w:val="20"/>
-        </w:rPr>
-        <w:t>Heat</w:t>
-      </w:r>
-      <w:proofErr w:type="spellEnd"/>
-      <w:r>
-        <w:rPr>
-          <w:rFonts w:ascii="Arial" w:hAnsi="Arial" w:cs="Arial"/>
-          <w:b/>
-          <w:bCs/>
-          <w:sz w:val="20"/>
-          <w:szCs w:val="20"/>
-        </w:rPr>
-        <w:t xml:space="preserve"> </w:t>
-      </w:r>
-      <w:proofErr w:type="spellStart"/>
-      <w:r>
-        <w:rPr>
-          <w:rFonts w:ascii="Arial" w:hAnsi="Arial" w:cs="Arial"/>
-          <w:b/>
-          <w:bCs/>
-          <w:sz w:val="20"/>
-          <w:szCs w:val="20"/>
-        </w:rPr>
-        <w:t>Maps</w:t>
-      </w:r>
-      <w:proofErr w:type="spellEnd"/>
-      <w:r>
-        <w:rPr>
-          <w:rFonts w:ascii="Arial" w:hAnsi="Arial" w:cs="Arial"/>
-          <w:b/>
-          <w:bCs/>
-          <w:sz w:val="20"/>
-          <w:szCs w:val="20"/>
-        </w:rPr>
-        <w:t>):</w:t>
-      </w:r>
-      <w:r>
-        <w:rPr>
-          <w:rFonts w:ascii="Arial" w:hAnsi="Arial" w:cs="Arial"/>
-          <w:sz w:val="20"/>
-          <w:szCs w:val="20"/>
-        </w:rPr>
-        <w:t xml:space="preserve"> Οι χάρτες θερμότητας μπορούν να χρησιμοποιηθούν για την οπτικοποίηση της γεωγραφικής κατανομής των επιθέσεων, δείχνοντας περιοχές με υψηλή συγκέντρωση κακόβουλων δραστηριοτήτων. Αυτή η οπτικοποίηση είναι χρήσιμη για την αναγνώριση περιοχών με αυξημένο κίνδυνο και για την ανάπτυξη στρατηγικών άμυνας.</w:t>
-      </w:r>
-    </w:p>
-    <w:p>
-      <w:pPr>
-        <w:pStyle w:val="ListParagraph"/>
+          <w:i/>
+          <w:iCs/>
+          <w:sz w:val="20"/>
+          <w:szCs w:val="20"/>
+        </w:rPr>
+        <w:t>Γραφήματα Ανάλυσης Τάσεων:</w:t>
+      </w:r>
+      <w:r>
+        <w:rPr>
+          <w:rFonts w:ascii="Arial" w:hAnsi="Arial" w:cs="Arial"/>
+          <w:sz w:val="20"/>
+          <w:szCs w:val="20"/>
+        </w:rPr>
+        <w:t xml:space="preserve"> Αυτά τα γραφήματα επιτρέπουν την παρακολούθηση της εξέλιξης των απειλών ασφαλείας, </w:t>
+      </w:r>
+      <w:proofErr w:type="spellStart"/>
+      <w:r>
+        <w:rPr>
+          <w:rFonts w:ascii="Arial" w:hAnsi="Arial" w:cs="Arial"/>
+          <w:sz w:val="20"/>
+          <w:szCs w:val="20"/>
+        </w:rPr>
+        <w:t>οπτικοποιώντας</w:t>
+      </w:r>
+      <w:proofErr w:type="spellEnd"/>
+      <w:r>
+        <w:rPr>
+          <w:rFonts w:ascii="Arial" w:hAnsi="Arial" w:cs="Arial"/>
+          <w:sz w:val="20"/>
+          <w:szCs w:val="20"/>
+        </w:rPr>
+        <w:t xml:space="preserve"> τις τάσεις με την πάροδο του χρόνου. Για παράδειγμα, παρουσιάζεται η μεταβολή στον αριθμό και τη σοβαρότητα των περιστατικών ανά μήνα ή έτος, δίνοντας τη δυνατότητα εντοπισμού αιχμών σε συγκεκριμένους τύπους επιθέσεων. Αυτό βοηθά τις ομάδες ασφαλείας να ανιχνεύουν νέες απειλές και να παρακολουθούν την πρόοδό τους, παρέχοντας πολύτιμες πληροφορίες για προληπτικά μέτρα.</w:t>
+      </w:r>
+    </w:p>
+    <w:p>
+      <w:pPr>
         <w:jc w:val="both"/>
         <w:rPr>
           <w:rFonts w:ascii="Arial" w:hAnsi="Arial" w:cs="Arial"/>
@@ -34068,14 +34091,85 @@
           <w:szCs w:val="20"/>
         </w:rPr>
       </w:pPr>
-    </w:p>
-    <w:p>
-      <w:pPr>
-        <w:pStyle w:val="ListParagraph"/>
-        <w:numPr>
-          <w:ilvl w:val="0"/>
-          <w:numId w:val="46"/>
-        </w:numPr>
+      <w:r>
+        <w:rPr>
+          <w:rFonts w:ascii="Arial" w:hAnsi="Arial" w:cs="Arial"/>
+          <w:i/>
+          <w:iCs/>
+          <w:sz w:val="20"/>
+          <w:szCs w:val="20"/>
+        </w:rPr>
+        <w:t xml:space="preserve">Πίνακες Απόδοσης και </w:t>
+      </w:r>
+      <w:proofErr w:type="spellStart"/>
+      <w:r>
+        <w:rPr>
+          <w:rFonts w:ascii="Arial" w:hAnsi="Arial" w:cs="Arial"/>
+          <w:i/>
+          <w:iCs/>
+          <w:sz w:val="20"/>
+          <w:szCs w:val="20"/>
+        </w:rPr>
+        <w:t>KPIs</w:t>
+      </w:r>
+      <w:proofErr w:type="spellEnd"/>
+      <w:r>
+        <w:rPr>
+          <w:rFonts w:ascii="Arial" w:hAnsi="Arial" w:cs="Arial"/>
+          <w:i/>
+          <w:iCs/>
+          <w:sz w:val="20"/>
+          <w:szCs w:val="20"/>
+        </w:rPr>
+        <w:t>:</w:t>
+      </w:r>
+      <w:r>
+        <w:rPr>
+          <w:rFonts w:ascii="Arial" w:hAnsi="Arial" w:cs="Arial"/>
+          <w:sz w:val="20"/>
+          <w:szCs w:val="20"/>
+        </w:rPr>
+        <w:t xml:space="preserve"> Οι πίνακες και τα γραφήματα με δείκτες απόδοσης παρουσιάζουν κρίσιμους δείκτες απόδοσης (</w:t>
+      </w:r>
+      <w:proofErr w:type="spellStart"/>
+      <w:r>
+        <w:rPr>
+          <w:rFonts w:ascii="Arial" w:hAnsi="Arial" w:cs="Arial"/>
+          <w:sz w:val="20"/>
+          <w:szCs w:val="20"/>
+        </w:rPr>
+        <w:t>KPIs</w:t>
+      </w:r>
+      <w:proofErr w:type="spellEnd"/>
+      <w:r>
+        <w:rPr>
+          <w:rFonts w:ascii="Arial" w:hAnsi="Arial" w:cs="Arial"/>
+          <w:sz w:val="20"/>
+          <w:szCs w:val="20"/>
+        </w:rPr>
+        <w:t xml:space="preserve">) που είναι σημαντικοί για την κυβερνοασφάλεια. Αυτοί περιλαμβάνουν τον συνολικό αριθμό των περιστατικών που αποκλείστηκαν, καταγράφηκαν ή αγνοήθηκαν, καθώς και την κατανομή διαφορετικών τύπων επιθέσεων με την πάροδο του χρόνου. Οι </w:t>
+      </w:r>
+      <w:proofErr w:type="spellStart"/>
+      <w:r>
+        <w:rPr>
+          <w:rFonts w:ascii="Arial" w:hAnsi="Arial" w:cs="Arial"/>
+          <w:sz w:val="20"/>
+          <w:szCs w:val="20"/>
+        </w:rPr>
+        <w:t>KPIs</w:t>
+      </w:r>
+      <w:proofErr w:type="spellEnd"/>
+      <w:r>
+        <w:rPr>
+          <w:rFonts w:ascii="Arial" w:hAnsi="Arial" w:cs="Arial"/>
+          <w:sz w:val="20"/>
+          <w:szCs w:val="20"/>
+        </w:rPr>
+        <w:t xml:space="preserve"> επιτρέπουν στις ομάδες ασφαλείας να αξιολογούν την αποτελεσματικότητα των αμυντικών μηχανισμών και να διαπιστώνουν πόσο επιτυχώς αντιμετωπίζονται οι απειλές.</w:t>
+      </w:r>
+    </w:p>
+    <w:p>
+      <w:pPr>
         <w:jc w:val="both"/>
         <w:rPr>
           <w:rFonts w:ascii="Arial" w:hAnsi="Arial" w:cs="Arial"/>
@@ -34086,240 +34180,12 @@
       <w:r>
         <w:rPr>
           <w:rFonts w:ascii="Arial" w:hAnsi="Arial" w:cs="Arial"/>
-          <w:b/>
-          <w:bCs/>
-          <w:sz w:val="20"/>
-          <w:szCs w:val="20"/>
-        </w:rPr>
-        <w:t>Γραφήματα Τάσεων (</w:t>
-      </w:r>
-      <w:proofErr w:type="spellStart"/>
-      <w:r>
-        <w:rPr>
-          <w:rFonts w:ascii="Arial" w:hAnsi="Arial" w:cs="Arial"/>
-          <w:b/>
-          <w:bCs/>
-          <w:sz w:val="20"/>
-          <w:szCs w:val="20"/>
-        </w:rPr>
-        <w:t>Trend</w:t>
-      </w:r>
-      <w:proofErr w:type="spellEnd"/>
-      <w:r>
-        <w:rPr>
-          <w:rFonts w:ascii="Arial" w:hAnsi="Arial" w:cs="Arial"/>
-          <w:b/>
-          <w:bCs/>
-          <w:sz w:val="20"/>
-          <w:szCs w:val="20"/>
-        </w:rPr>
-        <w:t xml:space="preserve"> </w:t>
-      </w:r>
-      <w:proofErr w:type="spellStart"/>
-      <w:r>
-        <w:rPr>
-          <w:rFonts w:ascii="Arial" w:hAnsi="Arial" w:cs="Arial"/>
-          <w:b/>
-          <w:bCs/>
-          <w:sz w:val="20"/>
-          <w:szCs w:val="20"/>
-        </w:rPr>
-        <w:t>Charts</w:t>
-      </w:r>
-      <w:proofErr w:type="spellEnd"/>
-      <w:r>
-        <w:rPr>
-          <w:rFonts w:ascii="Arial" w:hAnsi="Arial" w:cs="Arial"/>
-          <w:b/>
-          <w:bCs/>
-          <w:sz w:val="20"/>
-          <w:szCs w:val="20"/>
-        </w:rPr>
-        <w:t>):</w:t>
-      </w:r>
-      <w:r>
-        <w:rPr>
-          <w:rFonts w:ascii="Arial" w:hAnsi="Arial" w:cs="Arial"/>
-          <w:sz w:val="20"/>
-          <w:szCs w:val="20"/>
-        </w:rPr>
-        <w:t xml:space="preserve"> Τα γραφήματα τάσεων επιτρέπουν την παρακολούθηση των αλλαγών στις επιθέσεις και στα περιστατικά ασφαλείας με την πάροδο του χρόνου. Οι υπεύθυνοι ασφάλειας μπορούν να χρησιμοποιήσουν αυτά τα γραφήματα για να κατανοήσουν πώς εξελίσσονται οι απειλές και να εντοπίσουν ανωμαλίες ή αυξημένη δραστηριότητα που μπορεί να υποδηλώνει νέες απειλές.</w:t>
-      </w:r>
-    </w:p>
-    <w:p>
-      <w:pPr>
-        <w:pStyle w:val="ListParagraph"/>
-        <w:jc w:val="both"/>
-        <w:rPr>
-          <w:rFonts w:ascii="Arial" w:hAnsi="Arial" w:cs="Arial"/>
-          <w:sz w:val="20"/>
-          <w:szCs w:val="20"/>
-        </w:rPr>
-      </w:pPr>
-    </w:p>
-    <w:p>
-      <w:pPr>
-        <w:pStyle w:val="ListParagraph"/>
-        <w:numPr>
-          <w:ilvl w:val="0"/>
-          <w:numId w:val="46"/>
-        </w:numPr>
-        <w:jc w:val="both"/>
-        <w:rPr>
-          <w:rFonts w:ascii="Arial" w:hAnsi="Arial" w:cs="Arial"/>
-          <w:sz w:val="20"/>
-          <w:szCs w:val="20"/>
-        </w:rPr>
-      </w:pPr>
-      <w:r>
-        <w:rPr>
-          <w:rFonts w:ascii="Arial" w:hAnsi="Arial" w:cs="Arial"/>
-          <w:b/>
-          <w:bCs/>
-          <w:sz w:val="20"/>
-          <w:szCs w:val="20"/>
-        </w:rPr>
-        <w:t>Πίνακες Μετρήσεων (</w:t>
-      </w:r>
-      <w:proofErr w:type="spellStart"/>
-      <w:r>
-        <w:rPr>
-          <w:rFonts w:ascii="Arial" w:hAnsi="Arial" w:cs="Arial"/>
-          <w:b/>
-          <w:bCs/>
-          <w:sz w:val="20"/>
-          <w:szCs w:val="20"/>
-        </w:rPr>
-        <w:t>Metric</w:t>
-      </w:r>
-      <w:proofErr w:type="spellEnd"/>
-      <w:r>
-        <w:rPr>
-          <w:rFonts w:ascii="Arial" w:hAnsi="Arial" w:cs="Arial"/>
-          <w:b/>
-          <w:bCs/>
-          <w:sz w:val="20"/>
-          <w:szCs w:val="20"/>
-        </w:rPr>
-        <w:t xml:space="preserve"> </w:t>
-      </w:r>
-      <w:proofErr w:type="spellStart"/>
-      <w:r>
-        <w:rPr>
-          <w:rFonts w:ascii="Arial" w:hAnsi="Arial" w:cs="Arial"/>
-          <w:b/>
-          <w:bCs/>
-          <w:sz w:val="20"/>
-          <w:szCs w:val="20"/>
-        </w:rPr>
-        <w:t>Tables</w:t>
-      </w:r>
-      <w:proofErr w:type="spellEnd"/>
-      <w:r>
-        <w:rPr>
-          <w:rFonts w:ascii="Arial" w:hAnsi="Arial" w:cs="Arial"/>
-          <w:b/>
-          <w:bCs/>
-          <w:sz w:val="20"/>
-          <w:szCs w:val="20"/>
-        </w:rPr>
-        <w:t>):</w:t>
-      </w:r>
-      <w:r>
-        <w:rPr>
-          <w:rFonts w:ascii="Arial" w:hAnsi="Arial" w:cs="Arial"/>
-          <w:sz w:val="20"/>
-          <w:szCs w:val="20"/>
-        </w:rPr>
-        <w:t xml:space="preserve"> Οι πίνακες μετρήσεων παρουσιάζουν σημαντικούς δείκτες απόδοσης (</w:t>
-      </w:r>
-      <w:proofErr w:type="spellStart"/>
-      <w:r>
-        <w:rPr>
-          <w:rFonts w:ascii="Arial" w:hAnsi="Arial" w:cs="Arial"/>
-          <w:sz w:val="20"/>
-          <w:szCs w:val="20"/>
-        </w:rPr>
-        <w:t>KPIs</w:t>
-      </w:r>
-      <w:proofErr w:type="spellEnd"/>
-      <w:r>
-        <w:rPr>
-          <w:rFonts w:ascii="Arial" w:hAnsi="Arial" w:cs="Arial"/>
-          <w:sz w:val="20"/>
-          <w:szCs w:val="20"/>
-        </w:rPr>
-        <w:t>) που σχετίζονται με την κυβερνοασφάλεια, όπως ο χρόνος απόκρισης σε περιστατικά, ο αριθμός των επιτυχών αποκρούσεων επιθέσεων και η απόδοση των μηχανισμών ασφάλειας. Αυτοί οι δείκτες είναι κρίσιμοι για την αξιολόγηση της αποτελεσματικότητας των στρατηγικών ασφάλειας.</w:t>
-      </w:r>
-    </w:p>
-    <w:p>
-      <w:pPr>
-        <w:pStyle w:val="ListParagraph"/>
-        <w:jc w:val="both"/>
-        <w:rPr>
-          <w:rFonts w:ascii="Arial" w:hAnsi="Arial" w:cs="Arial"/>
-          <w:sz w:val="20"/>
-          <w:szCs w:val="20"/>
-        </w:rPr>
-      </w:pPr>
-    </w:p>
-    <w:p>
-      <w:pPr>
-        <w:pStyle w:val="ListParagraph"/>
-        <w:numPr>
-          <w:ilvl w:val="0"/>
-          <w:numId w:val="46"/>
-        </w:numPr>
-        <w:jc w:val="both"/>
-        <w:rPr>
-          <w:rFonts w:ascii="Arial" w:hAnsi="Arial" w:cs="Arial"/>
-          <w:sz w:val="20"/>
-          <w:szCs w:val="20"/>
-        </w:rPr>
-      </w:pPr>
-      <w:proofErr w:type="spellStart"/>
-      <w:r>
-        <w:rPr>
-          <w:rFonts w:ascii="Arial" w:hAnsi="Arial" w:cs="Arial"/>
-          <w:b/>
-          <w:bCs/>
-          <w:sz w:val="20"/>
-          <w:szCs w:val="20"/>
-        </w:rPr>
-        <w:t>Διαδραστικά</w:t>
-      </w:r>
-      <w:proofErr w:type="spellEnd"/>
-      <w:r>
-        <w:rPr>
-          <w:rFonts w:ascii="Arial" w:hAnsi="Arial" w:cs="Arial"/>
-          <w:b/>
-          <w:bCs/>
-          <w:sz w:val="20"/>
-          <w:szCs w:val="20"/>
-        </w:rPr>
-        <w:t xml:space="preserve"> </w:t>
-      </w:r>
-      <w:proofErr w:type="spellStart"/>
-      <w:r>
-        <w:rPr>
-          <w:rFonts w:ascii="Arial" w:hAnsi="Arial" w:cs="Arial"/>
-          <w:b/>
-          <w:bCs/>
-          <w:sz w:val="20"/>
-          <w:szCs w:val="20"/>
-        </w:rPr>
-        <w:t>Dashboards</w:t>
-      </w:r>
-      <w:proofErr w:type="spellEnd"/>
-      <w:r>
-        <w:rPr>
-          <w:rFonts w:ascii="Arial" w:hAnsi="Arial" w:cs="Arial"/>
-          <w:b/>
-          <w:bCs/>
-          <w:sz w:val="20"/>
-          <w:szCs w:val="20"/>
-        </w:rPr>
-        <w:t>:</w:t>
+          <w:i/>
+          <w:iCs/>
+          <w:sz w:val="20"/>
+          <w:szCs w:val="20"/>
+        </w:rPr>
+        <w:t>Κατανομή Σοβαρότητας και Δυνατότητες Φιλτραρίσματος:</w:t>
       </w:r>
       <w:r>
         <w:rPr>
@@ -34336,24 +34202,6 @@
           <w:sz w:val="20"/>
           <w:szCs w:val="20"/>
         </w:rPr>
-        <w:t>διαδραστικά</w:t>
-      </w:r>
-      <w:proofErr w:type="spellEnd"/>
-      <w:r>
-        <w:rPr>
-          <w:rFonts w:ascii="Arial" w:hAnsi="Arial" w:cs="Arial"/>
-          <w:sz w:val="20"/>
-          <w:szCs w:val="20"/>
-        </w:rPr>
-        <w:t xml:space="preserve"> </w:t>
-      </w:r>
-      <w:proofErr w:type="spellStart"/>
-      <w:r>
-        <w:rPr>
-          <w:rFonts w:ascii="Arial" w:hAnsi="Arial" w:cs="Arial"/>
-          <w:sz w:val="20"/>
-          <w:szCs w:val="20"/>
-        </w:rPr>
         <w:t>dashboards</w:t>
       </w:r>
       <w:proofErr w:type="spellEnd"/>
@@ -34363,79 +34211,16 @@
           <w:sz w:val="20"/>
           <w:szCs w:val="20"/>
         </w:rPr>
-        <w:t xml:space="preserve"> στο </w:t>
-      </w:r>
-      <w:proofErr w:type="spellStart"/>
-      <w:r>
-        <w:rPr>
-          <w:rFonts w:ascii="Arial" w:hAnsi="Arial" w:cs="Arial"/>
-          <w:sz w:val="20"/>
-          <w:szCs w:val="20"/>
-        </w:rPr>
-        <w:t>Power</w:t>
-      </w:r>
-      <w:proofErr w:type="spellEnd"/>
-      <w:r>
-        <w:rPr>
-          <w:rFonts w:ascii="Arial" w:hAnsi="Arial" w:cs="Arial"/>
-          <w:sz w:val="20"/>
-          <w:szCs w:val="20"/>
-        </w:rPr>
-        <w:t xml:space="preserve"> BI συνδυάζουν πολλές </w:t>
-      </w:r>
-      <w:proofErr w:type="spellStart"/>
-      <w:r>
-        <w:rPr>
-          <w:rFonts w:ascii="Arial" w:hAnsi="Arial" w:cs="Arial"/>
-          <w:sz w:val="20"/>
-          <w:szCs w:val="20"/>
-        </w:rPr>
-        <w:t>οπτικοποιήσεις</w:t>
-      </w:r>
-      <w:proofErr w:type="spellEnd"/>
-      <w:r>
-        <w:rPr>
-          <w:rFonts w:ascii="Arial" w:hAnsi="Arial" w:cs="Arial"/>
-          <w:sz w:val="20"/>
-          <w:szCs w:val="20"/>
-        </w:rPr>
-        <w:t xml:space="preserve"> σε ένα ενιαίο περιβάλλον, επιτρέποντας στους χρήστες να δουν μια ολοκληρωμένη εικόνα των δεδομένων τους. Οι χρήστες μπορούν να φιλτράρουν τα δεδομένα σε πραγματικό χρόνο και να </w:t>
-      </w:r>
-      <w:proofErr w:type="spellStart"/>
-      <w:r>
-        <w:rPr>
-          <w:rFonts w:ascii="Arial" w:hAnsi="Arial" w:cs="Arial"/>
-          <w:sz w:val="20"/>
-          <w:szCs w:val="20"/>
-        </w:rPr>
-        <w:t>αλληλεπιδρούν</w:t>
-      </w:r>
-      <w:proofErr w:type="spellEnd"/>
-      <w:r>
-        <w:rPr>
-          <w:rFonts w:ascii="Arial" w:hAnsi="Arial" w:cs="Arial"/>
-          <w:sz w:val="20"/>
-          <w:szCs w:val="20"/>
-        </w:rPr>
-        <w:t xml:space="preserve"> με τις </w:t>
-      </w:r>
-      <w:proofErr w:type="spellStart"/>
-      <w:r>
-        <w:rPr>
-          <w:rFonts w:ascii="Arial" w:hAnsi="Arial" w:cs="Arial"/>
-          <w:sz w:val="20"/>
-          <w:szCs w:val="20"/>
-        </w:rPr>
-        <w:t>οπτικοποιήσεις</w:t>
-      </w:r>
-      <w:proofErr w:type="spellEnd"/>
-      <w:r>
-        <w:rPr>
-          <w:rFonts w:ascii="Arial" w:hAnsi="Arial" w:cs="Arial"/>
-          <w:sz w:val="20"/>
-          <w:szCs w:val="20"/>
-        </w:rPr>
-        <w:t xml:space="preserve"> για να εμβαθύνουν στις πληροφορίες που είναι πιο σημαντικές για την ανάλυση τους.</w:t>
+        <w:t xml:space="preserve"> επιτρέπουν το φιλτράρισμα των περιστατικών βάσει της σοβαρότητάς τους (Χαμηλή, Μεσαία, Υψηλή), παρέχοντας στους χρήστες καθαρή εικόνα για τον τρόπο με τον οποίο διαχειρίζονται τα κρίσιμα περιστατικά. Επίσης, επιτρέπει την κατηγοριοποίηση των συμβάντων βάσει σοβαρότητας, </w:t>
+      </w:r>
+      <w:r>
+        <w:rPr>
+          <w:rFonts w:ascii="Arial" w:hAnsi="Arial" w:cs="Arial"/>
+          <w:sz w:val="20"/>
+          <w:szCs w:val="20"/>
+        </w:rPr>
+        <w:lastRenderedPageBreak/>
+        <w:t>πηγής, προορισμού και μοτίβου επίθεσης, διευκολύνοντας τον εντοπισμό των περιστατικών που απαιτούν άμεση προσοχή και αυτών που είναι χαμηλότερης προτεραιότητας.</w:t>
       </w:r>
     </w:p>
     <w:p>
@@ -34448,7 +34233,6 @@
         <w:rPr>
           <w:noProof/>
         </w:rPr>
-        <w:lastRenderedPageBreak/>
         <w:drawing>
           <wp:inline distT="0" distB="0" distL="0" distR="0" wp14:anchorId="0D916E18" wp14:editId="3CA76305">
             <wp:extent cx="4880758" cy="2727724"/>
@@ -34969,7 +34753,31 @@
           <w:sz w:val="20"/>
           <w:szCs w:val="20"/>
         </w:rPr>
-        <w:t xml:space="preserve"> στη SQL βάση δεδομένων μας και δημιουργήσαμε δύο </w:t>
+        <w:t xml:space="preserve"> στη SQL βάση δεδομένων μας και δημιουργήσαμε </w:t>
+      </w:r>
+      <w:r>
+        <w:rPr>
+          <w:rFonts w:ascii="Arial" w:hAnsi="Arial" w:cs="Arial"/>
+          <w:sz w:val="20"/>
+          <w:szCs w:val="20"/>
+        </w:rPr>
+        <w:t>τρ</w:t>
+      </w:r>
+      <w:r>
+        <w:rPr>
+          <w:rFonts w:ascii="Arial" w:hAnsi="Arial" w:cs="Arial"/>
+          <w:sz w:val="20"/>
+          <w:szCs w:val="20"/>
+        </w:rPr>
+        <w:t>ία</w:t>
+      </w:r>
+      <w:r>
+        <w:rPr>
+          <w:rFonts w:ascii="Arial" w:hAnsi="Arial" w:cs="Arial"/>
+          <w:sz w:val="20"/>
+          <w:szCs w:val="20"/>
+        </w:rPr>
+        <w:t xml:space="preserve"> </w:t>
       </w:r>
       <w:proofErr w:type="spellStart"/>
       <w:r>
@@ -35771,6 +35579,7 @@
           <w:bCs/>
           <w:i/>
           <w:iCs/>
+          <w:color w:val="000000" w:themeColor="text1"/>
           <w:sz w:val="20"/>
           <w:szCs w:val="20"/>
         </w:rPr>
@@ -35783,6 +35592,7 @@
           <w:bCs/>
           <w:i/>
           <w:iCs/>
+          <w:color w:val="000000" w:themeColor="text1"/>
           <w:sz w:val="20"/>
           <w:szCs w:val="20"/>
         </w:rPr>
@@ -35795,6 +35605,7 @@
           <w:bCs/>
           <w:i/>
           <w:iCs/>
+          <w:color w:val="000000" w:themeColor="text1"/>
           <w:sz w:val="20"/>
           <w:szCs w:val="20"/>
         </w:rPr>
@@ -35806,6 +35617,7 @@
           <w:bCs/>
           <w:i/>
           <w:iCs/>
+          <w:color w:val="000000" w:themeColor="text1"/>
           <w:sz w:val="20"/>
           <w:szCs w:val="20"/>
         </w:rPr>
@@ -35819,6 +35631,7 @@
           <w:bCs/>
           <w:i/>
           <w:iCs/>
+          <w:color w:val="000000" w:themeColor="text1"/>
           <w:sz w:val="20"/>
           <w:szCs w:val="20"/>
         </w:rPr>
@@ -35833,118 +35646,116 @@
           <w:bCs/>
           <w:i/>
           <w:iCs/>
-          <w:sz w:val="20"/>
-          <w:szCs w:val="20"/>
-        </w:rPr>
-        <w:t xml:space="preserve"> Pr</w:t>
-      </w:r>
-      <w:r>
-        <w:rPr>
-          <w:rStyle w:val="Hyperlink"/>
+          <w:color w:val="000000" w:themeColor="text1"/>
+          <w:sz w:val="20"/>
+          <w:szCs w:val="20"/>
+        </w:rPr>
+        <w:t xml:space="preserve"> Project</w:t>
+      </w:r>
+      <w:r>
+        <w:rPr>
           <w:rFonts w:ascii="Arial" w:hAnsi="Arial" w:cs="Arial"/>
           <w:b/>
           <w:bCs/>
           <w:i/>
           <w:iCs/>
-          <w:sz w:val="20"/>
-          <w:szCs w:val="20"/>
-        </w:rPr>
-        <w:t>oject</w:t>
-      </w:r>
-      <w:r>
-        <w:rPr>
-          <w:rFonts w:ascii="Arial" w:hAnsi="Arial" w:cs="Arial"/>
-          <w:b/>
-          <w:bCs/>
+          <w:color w:val="000000" w:themeColor="text1"/>
+          <w:sz w:val="20"/>
+          <w:szCs w:val="20"/>
+        </w:rPr>
+        <w:fldChar w:fldCharType="end"/>
+      </w:r>
+      <w:r>
+        <w:rPr>
+          <w:rFonts w:ascii="Arial" w:hAnsi="Arial" w:cs="Arial"/>
+          <w:sz w:val="20"/>
+          <w:szCs w:val="20"/>
+        </w:rPr>
+        <w:t>)</w:t>
+      </w:r>
+      <w:r>
+        <w:rPr>
+          <w:rFonts w:ascii="Arial" w:hAnsi="Arial" w:cs="Arial"/>
+          <w:sz w:val="20"/>
+          <w:szCs w:val="20"/>
+        </w:rPr>
+        <w:t xml:space="preserve"> </w:t>
+      </w:r>
+      <w:r>
+        <w:rPr>
+          <w:rFonts w:ascii="Arial" w:hAnsi="Arial" w:cs="Arial"/>
+          <w:sz w:val="20"/>
+          <w:szCs w:val="20"/>
+        </w:rPr>
+        <w:t xml:space="preserve"> Μέσα από την ανάπτυξη και εφαρμογή συγκεκριμένων μεθοδολογιών, όπως η ενσωμάτωση των προτύπων STIX/TAXII, η χρήση του </w:t>
+      </w:r>
+      <w:proofErr w:type="spellStart"/>
+      <w:r>
+        <w:rPr>
+          <w:rFonts w:ascii="Arial" w:hAnsi="Arial" w:cs="Arial"/>
+          <w:sz w:val="20"/>
+          <w:szCs w:val="20"/>
+        </w:rPr>
+        <w:t>Git</w:t>
+      </w:r>
+      <w:proofErr w:type="spellEnd"/>
+      <w:r>
+        <w:rPr>
+          <w:rFonts w:ascii="Arial" w:hAnsi="Arial" w:cs="Arial"/>
+          <w:sz w:val="20"/>
+          <w:szCs w:val="20"/>
+        </w:rPr>
+        <w:t xml:space="preserve"> και του </w:t>
+      </w:r>
+      <w:proofErr w:type="spellStart"/>
+      <w:r>
+        <w:rPr>
+          <w:rFonts w:ascii="Arial" w:hAnsi="Arial" w:cs="Arial"/>
+          <w:sz w:val="20"/>
+          <w:szCs w:val="20"/>
+        </w:rPr>
+        <w:t>GitHub</w:t>
+      </w:r>
+      <w:proofErr w:type="spellEnd"/>
+      <w:r>
+        <w:rPr>
+          <w:rFonts w:ascii="Arial" w:hAnsi="Arial" w:cs="Arial"/>
+          <w:sz w:val="20"/>
+          <w:szCs w:val="20"/>
+        </w:rPr>
+        <w:t xml:space="preserve"> για τη διαχείριση έργων ETL, και η οπτικοποίηση δεδομένων με το </w:t>
+      </w:r>
+      <w:proofErr w:type="spellStart"/>
+      <w:r>
+        <w:rPr>
+          <w:rFonts w:ascii="Arial" w:hAnsi="Arial" w:cs="Arial"/>
+          <w:sz w:val="20"/>
+          <w:szCs w:val="20"/>
+        </w:rPr>
+        <w:t>Power</w:t>
+      </w:r>
+      <w:proofErr w:type="spellEnd"/>
+      <w:r>
+        <w:rPr>
+          <w:rFonts w:ascii="Arial" w:hAnsi="Arial" w:cs="Arial"/>
+          <w:sz w:val="20"/>
+          <w:szCs w:val="20"/>
+        </w:rPr>
+        <w:t xml:space="preserve"> BI, προέκυψαν σημαντικά ευρήματα που αξίζει να συνοψιστούν.</w:t>
+      </w:r>
+    </w:p>
+    <w:p>
+      <w:pPr>
+        <w:jc w:val="both"/>
+        <w:rPr>
+          <w:rFonts w:ascii="Arial" w:hAnsi="Arial" w:cs="Arial"/>
           <w:i/>
           <w:iCs/>
           <w:sz w:val="20"/>
           <w:szCs w:val="20"/>
         </w:rPr>
-        <w:fldChar w:fldCharType="end"/>
-      </w:r>
-      <w:r>
-        <w:rPr>
-          <w:rFonts w:ascii="Arial" w:hAnsi="Arial" w:cs="Arial"/>
-          <w:sz w:val="20"/>
-          <w:szCs w:val="20"/>
-        </w:rPr>
-        <w:t>)</w:t>
-      </w:r>
-      <w:r>
-        <w:rPr>
-          <w:rFonts w:ascii="Arial" w:hAnsi="Arial" w:cs="Arial"/>
-          <w:sz w:val="20"/>
-          <w:szCs w:val="20"/>
-        </w:rPr>
-        <w:t xml:space="preserve"> </w:t>
-      </w:r>
-      <w:r>
-        <w:rPr>
-          <w:rFonts w:ascii="Arial" w:hAnsi="Arial" w:cs="Arial"/>
-          <w:sz w:val="20"/>
-          <w:szCs w:val="20"/>
-        </w:rPr>
-        <w:t xml:space="preserve"> Μέσα από την ανάπτυξη και εφαρμογή συγκεκριμένων μεθοδολογιών, όπως η ενσωμάτωση των προτύπων STIX/TAXII, η χρήση του </w:t>
-      </w:r>
-      <w:proofErr w:type="spellStart"/>
-      <w:r>
-        <w:rPr>
-          <w:rFonts w:ascii="Arial" w:hAnsi="Arial" w:cs="Arial"/>
-          <w:sz w:val="20"/>
-          <w:szCs w:val="20"/>
-        </w:rPr>
-        <w:t>Git</w:t>
-      </w:r>
-      <w:proofErr w:type="spellEnd"/>
-      <w:r>
-        <w:rPr>
-          <w:rFonts w:ascii="Arial" w:hAnsi="Arial" w:cs="Arial"/>
-          <w:sz w:val="20"/>
-          <w:szCs w:val="20"/>
-        </w:rPr>
-        <w:t xml:space="preserve"> και του </w:t>
-      </w:r>
-      <w:proofErr w:type="spellStart"/>
-      <w:r>
-        <w:rPr>
-          <w:rFonts w:ascii="Arial" w:hAnsi="Arial" w:cs="Arial"/>
-          <w:sz w:val="20"/>
-          <w:szCs w:val="20"/>
-        </w:rPr>
-        <w:t>GitHub</w:t>
-      </w:r>
-      <w:proofErr w:type="spellEnd"/>
-      <w:r>
-        <w:rPr>
-          <w:rFonts w:ascii="Arial" w:hAnsi="Arial" w:cs="Arial"/>
-          <w:sz w:val="20"/>
-          <w:szCs w:val="20"/>
-        </w:rPr>
-        <w:t xml:space="preserve"> για τη διαχείριση έργων ETL, και η οπτικοποίηση δεδομένων με το </w:t>
-      </w:r>
-      <w:proofErr w:type="spellStart"/>
-      <w:r>
-        <w:rPr>
-          <w:rFonts w:ascii="Arial" w:hAnsi="Arial" w:cs="Arial"/>
-          <w:sz w:val="20"/>
-          <w:szCs w:val="20"/>
-        </w:rPr>
-        <w:t>Power</w:t>
-      </w:r>
-      <w:proofErr w:type="spellEnd"/>
-      <w:r>
-        <w:rPr>
-          <w:rFonts w:ascii="Arial" w:hAnsi="Arial" w:cs="Arial"/>
-          <w:sz w:val="20"/>
-          <w:szCs w:val="20"/>
-        </w:rPr>
-        <w:t xml:space="preserve"> BI, προέκυψαν σημαντικά ευρήματα που αξίζει να συνοψιστούν.</w:t>
-      </w:r>
-    </w:p>
-    <w:p>
-      <w:pPr>
-        <w:jc w:val="both"/>
+      </w:pPr>
+      <w:r>
         <w:rPr>
           <w:rFonts w:ascii="Arial" w:hAnsi="Arial" w:cs="Arial"/>
           <w:i/>
@@ -35952,8 +35763,136 @@
           <w:sz w:val="20"/>
           <w:szCs w:val="20"/>
         </w:rPr>
-      </w:pPr>
-      <w:r>
+        <w:t>Ενσωμάτωση των Προτύπων STIX/TAXII:</w:t>
+      </w:r>
+    </w:p>
+    <w:p>
+      <w:pPr>
+        <w:ind w:firstLine="720"/>
+        <w:jc w:val="both"/>
+        <w:rPr>
+          <w:rFonts w:ascii="Arial" w:hAnsi="Arial" w:cs="Arial"/>
+          <w:sz w:val="20"/>
+          <w:szCs w:val="20"/>
+        </w:rPr>
+      </w:pPr>
+      <w:r>
+        <w:rPr>
+          <w:rFonts w:ascii="Arial" w:hAnsi="Arial" w:cs="Arial"/>
+          <w:sz w:val="20"/>
+          <w:szCs w:val="20"/>
+        </w:rPr>
+        <w:t>Ένα από τα κύρια ευρήματα της έρευνας ήταν η αποτελεσματικότητα της χρήσης των προτύπων STIX/TAXII για την ανταλλαγή πληροφοριών απειλών. Η χρήση του STIX επέτρεψε την τυποποίηση και τη δομημένη αναπαράσταση πληροφοριών απειλών, ενώ το TAXII</w:t>
+      </w:r>
+      <w:r>
+        <w:rPr>
+          <w:rFonts w:ascii="Arial" w:hAnsi="Arial" w:cs="Arial"/>
+          <w:sz w:val="20"/>
+          <w:szCs w:val="20"/>
+        </w:rPr>
+        <w:t xml:space="preserve"> θα</w:t>
+      </w:r>
+      <w:r>
+        <w:rPr>
+          <w:rFonts w:ascii="Arial" w:hAnsi="Arial" w:cs="Arial"/>
+          <w:sz w:val="20"/>
+          <w:szCs w:val="20"/>
+        </w:rPr>
+        <w:t xml:space="preserve"> διευκόλυνε την ασφαλή μεταφορά αυτών των πληροφοριών μεταξύ συστημάτων και οργανισμών. Οι οργανισμοί που ενσωματώνουν αυτά τα πρότυπα μπορούν να επιτύχουν καλύτερη συνεργασία, ταχύτερη απόκριση σε απειλές και βελτιωμένη ακρίβεια στην ανάλυση δεδομένων απειλών. Τα παραδείγματα από την πρακτική εφαρμογή αυτών των προτύπων στο πλαίσιο του </w:t>
+      </w:r>
+      <w:proofErr w:type="spellStart"/>
+      <w:r>
+        <w:rPr>
+          <w:rFonts w:ascii="Arial" w:hAnsi="Arial" w:cs="Arial"/>
+          <w:sz w:val="20"/>
+          <w:szCs w:val="20"/>
+        </w:rPr>
+        <w:t>case</w:t>
+      </w:r>
+      <w:proofErr w:type="spellEnd"/>
+      <w:r>
+        <w:rPr>
+          <w:rFonts w:ascii="Arial" w:hAnsi="Arial" w:cs="Arial"/>
+          <w:sz w:val="20"/>
+          <w:szCs w:val="20"/>
+        </w:rPr>
+        <w:t xml:space="preserve"> </w:t>
+      </w:r>
+      <w:proofErr w:type="spellStart"/>
+      <w:r>
+        <w:rPr>
+          <w:rFonts w:ascii="Arial" w:hAnsi="Arial" w:cs="Arial"/>
+          <w:sz w:val="20"/>
+          <w:szCs w:val="20"/>
+        </w:rPr>
+        <w:t>study</w:t>
+      </w:r>
+      <w:proofErr w:type="spellEnd"/>
+      <w:r>
+        <w:rPr>
+          <w:rFonts w:ascii="Arial" w:hAnsi="Arial" w:cs="Arial"/>
+          <w:sz w:val="20"/>
+          <w:szCs w:val="20"/>
+        </w:rPr>
+        <w:t xml:space="preserve">, όπως η αυτόματη δημιουργία STIX αντικειμένων μέσω </w:t>
+      </w:r>
+      <w:r>
+        <w:rPr>
+          <w:rFonts w:ascii="Arial" w:hAnsi="Arial" w:cs="Arial"/>
+          <w:sz w:val="20"/>
+          <w:szCs w:val="20"/>
+        </w:rPr>
+        <w:t xml:space="preserve">του </w:t>
+      </w:r>
+      <w:r>
+        <w:rPr>
+          <w:rFonts w:ascii="Arial" w:hAnsi="Arial" w:cs="Arial"/>
+          <w:sz w:val="20"/>
+          <w:szCs w:val="20"/>
+          <w:lang w:val="en-US"/>
+        </w:rPr>
+        <w:t>p</w:t>
+      </w:r>
+      <w:proofErr w:type="spellStart"/>
+      <w:r>
+        <w:rPr>
+          <w:rFonts w:ascii="Arial" w:hAnsi="Arial" w:cs="Arial"/>
+          <w:sz w:val="20"/>
+          <w:szCs w:val="20"/>
+        </w:rPr>
+        <w:t>ython</w:t>
+      </w:r>
+      <w:proofErr w:type="spellEnd"/>
+      <w:r>
+        <w:rPr>
+          <w:rFonts w:ascii="Arial" w:hAnsi="Arial" w:cs="Arial"/>
+          <w:sz w:val="20"/>
+          <w:szCs w:val="20"/>
+        </w:rPr>
+        <w:t xml:space="preserve"> </w:t>
+      </w:r>
+      <w:proofErr w:type="spellStart"/>
+      <w:r>
+        <w:rPr>
+          <w:rFonts w:ascii="Arial" w:hAnsi="Arial" w:cs="Arial"/>
+          <w:sz w:val="20"/>
+          <w:szCs w:val="20"/>
+        </w:rPr>
+        <w:t>script</w:t>
+      </w:r>
+      <w:proofErr w:type="spellEnd"/>
+      <w:r>
+        <w:rPr>
+          <w:rFonts w:ascii="Arial" w:hAnsi="Arial" w:cs="Arial"/>
+          <w:sz w:val="20"/>
+          <w:szCs w:val="20"/>
+        </w:rPr>
+        <w:t>, ανέδειξαν τη σημαντική συμβολή της αυτοματοποίησης στη βελτίωση της αποτελεσματικότητας.</w:t>
+      </w:r>
+    </w:p>
+    <w:p>
+      <w:pPr>
+        <w:jc w:val="both"/>
         <w:rPr>
           <w:rFonts w:ascii="Arial" w:hAnsi="Arial" w:cs="Arial"/>
           <w:i/>
@@ -35961,7 +35900,60 @@
           <w:sz w:val="20"/>
           <w:szCs w:val="20"/>
         </w:rPr>
-        <w:t>Ενσωμάτωση των Προτύπων STIX/TAXII:</w:t>
+      </w:pPr>
+      <w:r>
+        <w:rPr>
+          <w:rFonts w:ascii="Arial" w:hAnsi="Arial" w:cs="Arial"/>
+          <w:i/>
+          <w:iCs/>
+          <w:sz w:val="20"/>
+          <w:szCs w:val="20"/>
+        </w:rPr>
+        <w:t xml:space="preserve">Συνεργατική Ανάπτυξη με </w:t>
+      </w:r>
+      <w:proofErr w:type="spellStart"/>
+      <w:r>
+        <w:rPr>
+          <w:rFonts w:ascii="Arial" w:hAnsi="Arial" w:cs="Arial"/>
+          <w:i/>
+          <w:iCs/>
+          <w:sz w:val="20"/>
+          <w:szCs w:val="20"/>
+        </w:rPr>
+        <w:t>Git</w:t>
+      </w:r>
+      <w:proofErr w:type="spellEnd"/>
+      <w:r>
+        <w:rPr>
+          <w:rFonts w:ascii="Arial" w:hAnsi="Arial" w:cs="Arial"/>
+          <w:i/>
+          <w:iCs/>
+          <w:sz w:val="20"/>
+          <w:szCs w:val="20"/>
+        </w:rPr>
+        <w:t xml:space="preserve"> και </w:t>
+      </w:r>
+      <w:proofErr w:type="spellStart"/>
+      <w:r>
+        <w:rPr>
+          <w:rFonts w:ascii="Arial" w:hAnsi="Arial" w:cs="Arial"/>
+          <w:i/>
+          <w:iCs/>
+          <w:sz w:val="20"/>
+          <w:szCs w:val="20"/>
+        </w:rPr>
+        <w:t>GitHub</w:t>
+      </w:r>
+      <w:proofErr w:type="spellEnd"/>
+      <w:r>
+        <w:rPr>
+          <w:rFonts w:ascii="Arial" w:hAnsi="Arial" w:cs="Arial"/>
+          <w:i/>
+          <w:iCs/>
+          <w:sz w:val="20"/>
+          <w:szCs w:val="20"/>
+        </w:rPr>
+        <w:t>:</w:t>
       </w:r>
     </w:p>
     <w:p>
@@ -35972,40 +35964,151 @@
           <w:rFonts w:ascii="Arial" w:hAnsi="Arial" w:cs="Arial"/>
           <w:sz w:val="20"/>
           <w:szCs w:val="20"/>
-        </w:rPr>
-      </w:pPr>
-      <w:r>
-        <w:rPr>
-          <w:rFonts w:ascii="Arial" w:hAnsi="Arial" w:cs="Arial"/>
-          <w:sz w:val="20"/>
-          <w:szCs w:val="20"/>
-        </w:rPr>
-        <w:t>Ένα από τα κύρια ευρήματα της έρευνας ήταν η αποτελεσματικότητα της χρήσης των προτύπων STIX/TAXII για την ανταλλαγή πληροφοριών απειλών. Η χρήση του STIX επέτρεψε την τυποποίηση και τη δομημένη αναπαράσταση πληροφοριών απειλών, ενώ το TAXII</w:t>
-      </w:r>
-      <w:r>
-        <w:rPr>
-          <w:rFonts w:ascii="Arial" w:hAnsi="Arial" w:cs="Arial"/>
-          <w:sz w:val="20"/>
-          <w:szCs w:val="20"/>
-        </w:rPr>
-        <w:t xml:space="preserve"> θα</w:t>
-      </w:r>
-      <w:r>
-        <w:rPr>
-          <w:rFonts w:ascii="Arial" w:hAnsi="Arial" w:cs="Arial"/>
-          <w:sz w:val="20"/>
-          <w:szCs w:val="20"/>
-        </w:rPr>
-        <w:t xml:space="preserve"> διευκόλυνε την ασφαλή μεταφορά αυτών των πληροφοριών μεταξύ συστημάτων και οργανισμών. Οι οργανισμοί που ενσωματώνουν αυτά τα πρότυπα μπορούν να επιτύχουν καλύτερη συνεργασία, ταχύτερη απόκριση σε απειλές και βελτιωμένη ακρίβεια στην ανάλυση δεδομένων απειλών. Τα παραδείγματα από την πρακτική εφαρμογή αυτών των προτύπων στο πλαίσιο του </w:t>
-      </w:r>
-      <w:proofErr w:type="spellStart"/>
-      <w:r>
-        <w:rPr>
-          <w:rFonts w:ascii="Arial" w:hAnsi="Arial" w:cs="Arial"/>
-          <w:sz w:val="20"/>
-          <w:szCs w:val="20"/>
-        </w:rPr>
-        <w:t>case</w:t>
+          <w:lang w:val="en-US"/>
+        </w:rPr>
+      </w:pPr>
+      <w:r>
+        <w:rPr>
+          <w:rFonts w:ascii="Arial" w:hAnsi="Arial" w:cs="Arial"/>
+          <w:sz w:val="20"/>
+          <w:szCs w:val="20"/>
+        </w:rPr>
+        <w:t xml:space="preserve">Η χρήση του </w:t>
+      </w:r>
+      <w:proofErr w:type="spellStart"/>
+      <w:r>
+        <w:rPr>
+          <w:rFonts w:ascii="Arial" w:hAnsi="Arial" w:cs="Arial"/>
+          <w:sz w:val="20"/>
+          <w:szCs w:val="20"/>
+        </w:rPr>
+        <w:t>Git</w:t>
+      </w:r>
+      <w:proofErr w:type="spellEnd"/>
+      <w:r>
+        <w:rPr>
+          <w:rFonts w:ascii="Arial" w:hAnsi="Arial" w:cs="Arial"/>
+          <w:sz w:val="20"/>
+          <w:szCs w:val="20"/>
+        </w:rPr>
+        <w:t xml:space="preserve"> και του </w:t>
+      </w:r>
+      <w:proofErr w:type="spellStart"/>
+      <w:r>
+        <w:rPr>
+          <w:rFonts w:ascii="Arial" w:hAnsi="Arial" w:cs="Arial"/>
+          <w:sz w:val="20"/>
+          <w:szCs w:val="20"/>
+        </w:rPr>
+        <w:t>GitHub</w:t>
+      </w:r>
+      <w:proofErr w:type="spellEnd"/>
+      <w:r>
+        <w:rPr>
+          <w:rFonts w:ascii="Arial" w:hAnsi="Arial" w:cs="Arial"/>
+          <w:sz w:val="20"/>
+          <w:szCs w:val="20"/>
+        </w:rPr>
+        <w:t xml:space="preserve"> για τη διαχείριση των έργων ETL απέδειξε τη σημασία της συνεργασίας και της αποτελεσματικής διαχείρισης εκδόσεων στον τομέα της κυβερνοασφάλειας. Μέσα από την εφαρμογή μιας καλά δομημένης στρατηγικής </w:t>
+      </w:r>
+      <w:proofErr w:type="spellStart"/>
+      <w:r>
+        <w:rPr>
+          <w:rFonts w:ascii="Arial" w:hAnsi="Arial" w:cs="Arial"/>
+          <w:sz w:val="20"/>
+          <w:szCs w:val="20"/>
+        </w:rPr>
+        <w:t>branching</w:t>
+      </w:r>
+      <w:proofErr w:type="spellEnd"/>
+      <w:r>
+        <w:rPr>
+          <w:rFonts w:ascii="Arial" w:hAnsi="Arial" w:cs="Arial"/>
+          <w:sz w:val="20"/>
+          <w:szCs w:val="20"/>
+        </w:rPr>
+        <w:t xml:space="preserve">, με κεντρικά </w:t>
+      </w:r>
+      <w:proofErr w:type="spellStart"/>
+      <w:r>
+        <w:rPr>
+          <w:rFonts w:ascii="Arial" w:hAnsi="Arial" w:cs="Arial"/>
+          <w:sz w:val="20"/>
+          <w:szCs w:val="20"/>
+        </w:rPr>
+        <w:t>branches</w:t>
+      </w:r>
+      <w:proofErr w:type="spellEnd"/>
+      <w:r>
+        <w:rPr>
+          <w:rFonts w:ascii="Arial" w:hAnsi="Arial" w:cs="Arial"/>
+          <w:sz w:val="20"/>
+          <w:szCs w:val="20"/>
+        </w:rPr>
+        <w:t xml:space="preserve"> (</w:t>
+      </w:r>
+      <w:proofErr w:type="spellStart"/>
+      <w:r>
+        <w:rPr>
+          <w:rFonts w:ascii="Arial" w:hAnsi="Arial" w:cs="Arial"/>
+          <w:sz w:val="20"/>
+          <w:szCs w:val="20"/>
+        </w:rPr>
+        <w:t>dev</w:t>
+      </w:r>
+      <w:proofErr w:type="spellEnd"/>
+      <w:r>
+        <w:rPr>
+          <w:rFonts w:ascii="Arial" w:hAnsi="Arial" w:cs="Arial"/>
+          <w:sz w:val="20"/>
+          <w:szCs w:val="20"/>
+        </w:rPr>
+        <w:t xml:space="preserve">, </w:t>
+      </w:r>
+      <w:proofErr w:type="spellStart"/>
+      <w:r>
+        <w:rPr>
+          <w:rFonts w:ascii="Arial" w:hAnsi="Arial" w:cs="Arial"/>
+          <w:sz w:val="20"/>
+          <w:szCs w:val="20"/>
+        </w:rPr>
+        <w:t>test</w:t>
+      </w:r>
+      <w:proofErr w:type="spellEnd"/>
+      <w:r>
+        <w:rPr>
+          <w:rFonts w:ascii="Arial" w:hAnsi="Arial" w:cs="Arial"/>
+          <w:sz w:val="20"/>
+          <w:szCs w:val="20"/>
+        </w:rPr>
+        <w:t xml:space="preserve">, </w:t>
+      </w:r>
+      <w:proofErr w:type="spellStart"/>
+      <w:r>
+        <w:rPr>
+          <w:rFonts w:ascii="Arial" w:hAnsi="Arial" w:cs="Arial"/>
+          <w:sz w:val="20"/>
+          <w:szCs w:val="20"/>
+        </w:rPr>
+        <w:t>main</w:t>
+      </w:r>
+      <w:proofErr w:type="spellEnd"/>
+      <w:r>
+        <w:rPr>
+          <w:rFonts w:ascii="Arial" w:hAnsi="Arial" w:cs="Arial"/>
+          <w:sz w:val="20"/>
+          <w:szCs w:val="20"/>
+        </w:rPr>
+        <w:t xml:space="preserve">) και διαδικασίες </w:t>
+      </w:r>
+      <w:proofErr w:type="spellStart"/>
+      <w:r>
+        <w:rPr>
+          <w:rFonts w:ascii="Arial" w:hAnsi="Arial" w:cs="Arial"/>
+          <w:sz w:val="20"/>
+          <w:szCs w:val="20"/>
+        </w:rPr>
+        <w:t>pull</w:t>
       </w:r>
       <w:proofErr w:type="spellEnd"/>
       <w:r>
@@ -36023,306 +36126,6 @@
           <w:sz w:val="20"/>
           <w:szCs w:val="20"/>
         </w:rPr>
-        <w:t>study</w:t>
-      </w:r>
-      <w:proofErr w:type="spellEnd"/>
-      <w:r>
-        <w:rPr>
-          <w:rFonts w:ascii="Arial" w:hAnsi="Arial" w:cs="Arial"/>
-          <w:sz w:val="20"/>
-          <w:szCs w:val="20"/>
-        </w:rPr>
-        <w:t xml:space="preserve">, όπως η αυτόματη δημιουργία STIX αντικειμένων μέσω </w:t>
-      </w:r>
-      <w:r>
-        <w:rPr>
-          <w:rFonts w:ascii="Arial" w:hAnsi="Arial" w:cs="Arial"/>
-          <w:sz w:val="20"/>
-          <w:szCs w:val="20"/>
-        </w:rPr>
-        <w:t xml:space="preserve">του </w:t>
-      </w:r>
-      <w:r>
-        <w:rPr>
-          <w:rFonts w:ascii="Arial" w:hAnsi="Arial" w:cs="Arial"/>
-          <w:sz w:val="20"/>
-          <w:szCs w:val="20"/>
-          <w:lang w:val="en-US"/>
-        </w:rPr>
-        <w:t>p</w:t>
-      </w:r>
-      <w:proofErr w:type="spellStart"/>
-      <w:r>
-        <w:rPr>
-          <w:rFonts w:ascii="Arial" w:hAnsi="Arial" w:cs="Arial"/>
-          <w:sz w:val="20"/>
-          <w:szCs w:val="20"/>
-        </w:rPr>
-        <w:t>ython</w:t>
-      </w:r>
-      <w:proofErr w:type="spellEnd"/>
-      <w:r>
-        <w:rPr>
-          <w:rFonts w:ascii="Arial" w:hAnsi="Arial" w:cs="Arial"/>
-          <w:sz w:val="20"/>
-          <w:szCs w:val="20"/>
-        </w:rPr>
-        <w:t xml:space="preserve"> </w:t>
-      </w:r>
-      <w:proofErr w:type="spellStart"/>
-      <w:r>
-        <w:rPr>
-          <w:rFonts w:ascii="Arial" w:hAnsi="Arial" w:cs="Arial"/>
-          <w:sz w:val="20"/>
-          <w:szCs w:val="20"/>
-        </w:rPr>
-        <w:t>script</w:t>
-      </w:r>
-      <w:proofErr w:type="spellEnd"/>
-      <w:r>
-        <w:rPr>
-          <w:rFonts w:ascii="Arial" w:hAnsi="Arial" w:cs="Arial"/>
-          <w:sz w:val="20"/>
-          <w:szCs w:val="20"/>
-        </w:rPr>
-        <w:t>, ανέδειξαν τη σημαντική συμβολή της αυτοματοποίησης στη βελτίωση της αποτελεσματικότητας.</w:t>
-      </w:r>
-    </w:p>
-    <w:p>
-      <w:pPr>
-        <w:jc w:val="both"/>
-        <w:rPr>
-          <w:rFonts w:ascii="Arial" w:hAnsi="Arial" w:cs="Arial"/>
-          <w:i/>
-          <w:iCs/>
-          <w:sz w:val="20"/>
-          <w:szCs w:val="20"/>
-        </w:rPr>
-      </w:pPr>
-      <w:r>
-        <w:rPr>
-          <w:rFonts w:ascii="Arial" w:hAnsi="Arial" w:cs="Arial"/>
-          <w:i/>
-          <w:iCs/>
-          <w:sz w:val="20"/>
-          <w:szCs w:val="20"/>
-        </w:rPr>
-        <w:t xml:space="preserve">Συνεργατική Ανάπτυξη με </w:t>
-      </w:r>
-      <w:proofErr w:type="spellStart"/>
-      <w:r>
-        <w:rPr>
-          <w:rFonts w:ascii="Arial" w:hAnsi="Arial" w:cs="Arial"/>
-          <w:i/>
-          <w:iCs/>
-          <w:sz w:val="20"/>
-          <w:szCs w:val="20"/>
-        </w:rPr>
-        <w:t>Git</w:t>
-      </w:r>
-      <w:proofErr w:type="spellEnd"/>
-      <w:r>
-        <w:rPr>
-          <w:rFonts w:ascii="Arial" w:hAnsi="Arial" w:cs="Arial"/>
-          <w:i/>
-          <w:iCs/>
-          <w:sz w:val="20"/>
-          <w:szCs w:val="20"/>
-        </w:rPr>
-        <w:t xml:space="preserve"> και </w:t>
-      </w:r>
-      <w:proofErr w:type="spellStart"/>
-      <w:r>
-        <w:rPr>
-          <w:rFonts w:ascii="Arial" w:hAnsi="Arial" w:cs="Arial"/>
-          <w:i/>
-          <w:iCs/>
-          <w:sz w:val="20"/>
-          <w:szCs w:val="20"/>
-        </w:rPr>
-        <w:t>GitHub</w:t>
-      </w:r>
-      <w:proofErr w:type="spellEnd"/>
-      <w:r>
-        <w:rPr>
-          <w:rFonts w:ascii="Arial" w:hAnsi="Arial" w:cs="Arial"/>
-          <w:i/>
-          <w:iCs/>
-          <w:sz w:val="20"/>
-          <w:szCs w:val="20"/>
-        </w:rPr>
-        <w:t>:</w:t>
-      </w:r>
-    </w:p>
-    <w:p>
-      <w:pPr>
-        <w:ind w:firstLine="720"/>
-        <w:jc w:val="both"/>
-        <w:rPr>
-          <w:rFonts w:ascii="Arial" w:hAnsi="Arial" w:cs="Arial"/>
-          <w:sz w:val="20"/>
-          <w:szCs w:val="20"/>
-        </w:rPr>
-      </w:pPr>
-      <w:r>
-        <w:rPr>
-          <w:rFonts w:ascii="Arial" w:hAnsi="Arial" w:cs="Arial"/>
-          <w:sz w:val="20"/>
-          <w:szCs w:val="20"/>
-        </w:rPr>
-        <w:t xml:space="preserve">Η χρήση του </w:t>
-      </w:r>
-      <w:proofErr w:type="spellStart"/>
-      <w:r>
-        <w:rPr>
-          <w:rFonts w:ascii="Arial" w:hAnsi="Arial" w:cs="Arial"/>
-          <w:sz w:val="20"/>
-          <w:szCs w:val="20"/>
-        </w:rPr>
-        <w:t>Git</w:t>
-      </w:r>
-      <w:proofErr w:type="spellEnd"/>
-      <w:r>
-        <w:rPr>
-          <w:rFonts w:ascii="Arial" w:hAnsi="Arial" w:cs="Arial"/>
-          <w:sz w:val="20"/>
-          <w:szCs w:val="20"/>
-        </w:rPr>
-        <w:t xml:space="preserve"> και του </w:t>
-      </w:r>
-      <w:proofErr w:type="spellStart"/>
-      <w:r>
-        <w:rPr>
-          <w:rFonts w:ascii="Arial" w:hAnsi="Arial" w:cs="Arial"/>
-          <w:sz w:val="20"/>
-          <w:szCs w:val="20"/>
-        </w:rPr>
-        <w:t>GitHub</w:t>
-      </w:r>
-      <w:proofErr w:type="spellEnd"/>
-      <w:r>
-        <w:rPr>
-          <w:rFonts w:ascii="Arial" w:hAnsi="Arial" w:cs="Arial"/>
-          <w:sz w:val="20"/>
-          <w:szCs w:val="20"/>
-        </w:rPr>
-        <w:t xml:space="preserve"> για τη διαχείριση των έργων ETL απέδειξε τη σημασία της συνεργασίας και της αποτελεσματικής διαχείρισης εκδόσεων στον τομέα της κυβερνοασφάλειας. Μέσα από την εφαρμογή μιας καλά δομημένης στρατηγικής </w:t>
-      </w:r>
-      <w:proofErr w:type="spellStart"/>
-      <w:r>
-        <w:rPr>
-          <w:rFonts w:ascii="Arial" w:hAnsi="Arial" w:cs="Arial"/>
-          <w:sz w:val="20"/>
-          <w:szCs w:val="20"/>
-        </w:rPr>
-        <w:t>branching</w:t>
-      </w:r>
-      <w:proofErr w:type="spellEnd"/>
-      <w:r>
-        <w:rPr>
-          <w:rFonts w:ascii="Arial" w:hAnsi="Arial" w:cs="Arial"/>
-          <w:sz w:val="20"/>
-          <w:szCs w:val="20"/>
-        </w:rPr>
-        <w:t xml:space="preserve">, με κεντρικά </w:t>
-      </w:r>
-      <w:proofErr w:type="spellStart"/>
-      <w:r>
-        <w:rPr>
-          <w:rFonts w:ascii="Arial" w:hAnsi="Arial" w:cs="Arial"/>
-          <w:sz w:val="20"/>
-          <w:szCs w:val="20"/>
-        </w:rPr>
-        <w:t>branches</w:t>
-      </w:r>
-      <w:proofErr w:type="spellEnd"/>
-      <w:r>
-        <w:rPr>
-          <w:rFonts w:ascii="Arial" w:hAnsi="Arial" w:cs="Arial"/>
-          <w:sz w:val="20"/>
-          <w:szCs w:val="20"/>
-        </w:rPr>
-        <w:t xml:space="preserve"> (</w:t>
-      </w:r>
-      <w:proofErr w:type="spellStart"/>
-      <w:r>
-        <w:rPr>
-          <w:rFonts w:ascii="Arial" w:hAnsi="Arial" w:cs="Arial"/>
-          <w:sz w:val="20"/>
-          <w:szCs w:val="20"/>
-        </w:rPr>
-        <w:t>dev</w:t>
-      </w:r>
-      <w:proofErr w:type="spellEnd"/>
-      <w:r>
-        <w:rPr>
-          <w:rFonts w:ascii="Arial" w:hAnsi="Arial" w:cs="Arial"/>
-          <w:sz w:val="20"/>
-          <w:szCs w:val="20"/>
-        </w:rPr>
-        <w:t xml:space="preserve">, </w:t>
-      </w:r>
-      <w:proofErr w:type="spellStart"/>
-      <w:r>
-        <w:rPr>
-          <w:rFonts w:ascii="Arial" w:hAnsi="Arial" w:cs="Arial"/>
-          <w:sz w:val="20"/>
-          <w:szCs w:val="20"/>
-        </w:rPr>
-        <w:t>test</w:t>
-      </w:r>
-      <w:proofErr w:type="spellEnd"/>
-      <w:r>
-        <w:rPr>
-          <w:rFonts w:ascii="Arial" w:hAnsi="Arial" w:cs="Arial"/>
-          <w:sz w:val="20"/>
-          <w:szCs w:val="20"/>
-        </w:rPr>
-        <w:t xml:space="preserve">, </w:t>
-      </w:r>
-      <w:proofErr w:type="spellStart"/>
-      <w:r>
-        <w:rPr>
-          <w:rFonts w:ascii="Arial" w:hAnsi="Arial" w:cs="Arial"/>
-          <w:sz w:val="20"/>
-          <w:szCs w:val="20"/>
-        </w:rPr>
-        <w:t>main</w:t>
-      </w:r>
-      <w:proofErr w:type="spellEnd"/>
-      <w:r>
-        <w:rPr>
-          <w:rFonts w:ascii="Arial" w:hAnsi="Arial" w:cs="Arial"/>
-          <w:sz w:val="20"/>
-          <w:szCs w:val="20"/>
-        </w:rPr>
-        <w:t xml:space="preserve">) και διαδικασίες </w:t>
-      </w:r>
-      <w:proofErr w:type="spellStart"/>
-      <w:r>
-        <w:rPr>
-          <w:rFonts w:ascii="Arial" w:hAnsi="Arial" w:cs="Arial"/>
-          <w:sz w:val="20"/>
-          <w:szCs w:val="20"/>
-        </w:rPr>
-        <w:t>pull</w:t>
-      </w:r>
-      <w:proofErr w:type="spellEnd"/>
-      <w:r>
-        <w:rPr>
-          <w:rFonts w:ascii="Arial" w:hAnsi="Arial" w:cs="Arial"/>
-          <w:sz w:val="20"/>
-          <w:szCs w:val="20"/>
-        </w:rPr>
-        <w:t xml:space="preserve"> </w:t>
-      </w:r>
-      <w:proofErr w:type="spellStart"/>
-      <w:r>
-        <w:rPr>
-          <w:rFonts w:ascii="Arial" w:hAnsi="Arial" w:cs="Arial"/>
-          <w:sz w:val="20"/>
-          <w:szCs w:val="20"/>
-        </w:rPr>
         <w:t>request</w:t>
       </w:r>
       <w:proofErr w:type="spellEnd"/>
@@ -36332,293 +36135,7 @@
           <w:sz w:val="20"/>
           <w:szCs w:val="20"/>
         </w:rPr>
-        <w:t xml:space="preserve"> για τη συγχώνευση αλλαγών, </w:t>
-      </w:r>
-      <w:r>
-        <w:rPr>
-          <w:rFonts w:ascii="Arial" w:hAnsi="Arial" w:cs="Arial"/>
-          <w:sz w:val="20"/>
-          <w:szCs w:val="20"/>
-        </w:rPr>
-        <w:lastRenderedPageBreak/>
-        <w:t>διασφαλίστηκε η σταθερότητα του κώδικα και η συνεχής ενσωμάτωση νέων λειτουργιών. Αυτή η προσέγγιση επέτρεψε την ευέλικτη ανάπτυξη και την ταχύτερη διάθεση νέων χαρακτηριστικών, ενώ παράλληλα ελαχιστοποίησε τον κίνδυνο λαθών και συγκρούσεων στον κώδικα.</w:t>
-      </w:r>
-    </w:p>
-    <w:p>
-      <w:pPr>
-        <w:jc w:val="both"/>
-        <w:rPr>
-          <w:rFonts w:ascii="Arial" w:hAnsi="Arial" w:cs="Arial"/>
-          <w:i/>
-          <w:iCs/>
-          <w:sz w:val="20"/>
-          <w:szCs w:val="20"/>
-        </w:rPr>
-      </w:pPr>
-      <w:r>
-        <w:rPr>
-          <w:rFonts w:ascii="Arial" w:hAnsi="Arial" w:cs="Arial"/>
-          <w:i/>
-          <w:iCs/>
-          <w:sz w:val="20"/>
-          <w:szCs w:val="20"/>
-        </w:rPr>
-        <w:t xml:space="preserve">Οπτικοποίηση Δεδομένων με </w:t>
-      </w:r>
-      <w:proofErr w:type="spellStart"/>
-      <w:r>
-        <w:rPr>
-          <w:rFonts w:ascii="Arial" w:hAnsi="Arial" w:cs="Arial"/>
-          <w:i/>
-          <w:iCs/>
-          <w:sz w:val="20"/>
-          <w:szCs w:val="20"/>
-        </w:rPr>
-        <w:t>Power</w:t>
-      </w:r>
-      <w:proofErr w:type="spellEnd"/>
-      <w:r>
-        <w:rPr>
-          <w:rFonts w:ascii="Arial" w:hAnsi="Arial" w:cs="Arial"/>
-          <w:i/>
-          <w:iCs/>
-          <w:sz w:val="20"/>
-          <w:szCs w:val="20"/>
-        </w:rPr>
-        <w:t xml:space="preserve"> BI:</w:t>
-      </w:r>
-    </w:p>
-    <w:p>
-      <w:pPr>
-        <w:ind w:firstLine="720"/>
-        <w:jc w:val="both"/>
-        <w:rPr>
-          <w:rFonts w:ascii="Arial" w:hAnsi="Arial" w:cs="Arial"/>
-          <w:sz w:val="20"/>
-          <w:szCs w:val="20"/>
-        </w:rPr>
-      </w:pPr>
-      <w:r>
-        <w:rPr>
-          <w:rFonts w:ascii="Arial" w:hAnsi="Arial" w:cs="Arial"/>
-          <w:sz w:val="20"/>
-          <w:szCs w:val="20"/>
-        </w:rPr>
-        <w:t xml:space="preserve">Η οπτικοποίηση δεδομένων κυβερνοασφάλειας με τη χρήση του </w:t>
-      </w:r>
-      <w:proofErr w:type="spellStart"/>
-      <w:r>
-        <w:rPr>
-          <w:rFonts w:ascii="Arial" w:hAnsi="Arial" w:cs="Arial"/>
-          <w:sz w:val="20"/>
-          <w:szCs w:val="20"/>
-        </w:rPr>
-        <w:t>Power</w:t>
-      </w:r>
-      <w:proofErr w:type="spellEnd"/>
-      <w:r>
-        <w:rPr>
-          <w:rFonts w:ascii="Arial" w:hAnsi="Arial" w:cs="Arial"/>
-          <w:sz w:val="20"/>
-          <w:szCs w:val="20"/>
-        </w:rPr>
-        <w:t xml:space="preserve"> BI ανέδειξε την αξία της αποτελεσματικής παρουσίασης και ανάλυσης δεδομένων σε ένα εύκολα κατανοητό και </w:t>
-      </w:r>
-      <w:proofErr w:type="spellStart"/>
-      <w:r>
-        <w:rPr>
-          <w:rFonts w:ascii="Arial" w:hAnsi="Arial" w:cs="Arial"/>
-          <w:sz w:val="20"/>
-          <w:szCs w:val="20"/>
-        </w:rPr>
-        <w:t>διαδραστικό</w:t>
-      </w:r>
-      <w:proofErr w:type="spellEnd"/>
-      <w:r>
-        <w:rPr>
-          <w:rFonts w:ascii="Arial" w:hAnsi="Arial" w:cs="Arial"/>
-          <w:sz w:val="20"/>
-          <w:szCs w:val="20"/>
-        </w:rPr>
-        <w:t xml:space="preserve"> περιβάλλον. Μέσω της σύνδεσης του </w:t>
-      </w:r>
-      <w:proofErr w:type="spellStart"/>
-      <w:r>
-        <w:rPr>
-          <w:rFonts w:ascii="Arial" w:hAnsi="Arial" w:cs="Arial"/>
-          <w:sz w:val="20"/>
-          <w:szCs w:val="20"/>
-        </w:rPr>
-        <w:t>Power</w:t>
-      </w:r>
-      <w:proofErr w:type="spellEnd"/>
-      <w:r>
-        <w:rPr>
-          <w:rFonts w:ascii="Arial" w:hAnsi="Arial" w:cs="Arial"/>
-          <w:sz w:val="20"/>
-          <w:szCs w:val="20"/>
-        </w:rPr>
-        <w:t xml:space="preserve"> BI με SQL βάσεις δεδομένων, και συγκεκριμένα με τον πίνακα </w:t>
-      </w:r>
-      <w:proofErr w:type="spellStart"/>
-      <w:r>
-        <w:rPr>
-          <w:rFonts w:ascii="Arial" w:hAnsi="Arial" w:cs="Arial"/>
-          <w:sz w:val="20"/>
-          <w:szCs w:val="20"/>
-        </w:rPr>
-        <w:t>TRG_pbi</w:t>
-      </w:r>
-      <w:proofErr w:type="spellEnd"/>
-      <w:r>
-        <w:rPr>
-          <w:rFonts w:ascii="Arial" w:hAnsi="Arial" w:cs="Arial"/>
-          <w:sz w:val="20"/>
-          <w:szCs w:val="20"/>
-        </w:rPr>
-        <w:t xml:space="preserve">, δημιουργήθηκαν δυναμικά </w:t>
-      </w:r>
-      <w:proofErr w:type="spellStart"/>
-      <w:r>
-        <w:rPr>
-          <w:rFonts w:ascii="Arial" w:hAnsi="Arial" w:cs="Arial"/>
-          <w:sz w:val="20"/>
-          <w:szCs w:val="20"/>
-        </w:rPr>
-        <w:t>dashboards</w:t>
-      </w:r>
-      <w:proofErr w:type="spellEnd"/>
-      <w:r>
-        <w:rPr>
-          <w:rFonts w:ascii="Arial" w:hAnsi="Arial" w:cs="Arial"/>
-          <w:sz w:val="20"/>
-          <w:szCs w:val="20"/>
-        </w:rPr>
-        <w:t xml:space="preserve"> που προσέφεραν ένα ολοκληρωμένο </w:t>
-      </w:r>
-      <w:proofErr w:type="spellStart"/>
-      <w:r>
-        <w:rPr>
-          <w:rFonts w:ascii="Arial" w:hAnsi="Arial" w:cs="Arial"/>
-          <w:sz w:val="20"/>
-          <w:szCs w:val="20"/>
-        </w:rPr>
-        <w:t>overview</w:t>
-      </w:r>
-      <w:proofErr w:type="spellEnd"/>
-      <w:r>
-        <w:rPr>
-          <w:rFonts w:ascii="Arial" w:hAnsi="Arial" w:cs="Arial"/>
-          <w:sz w:val="20"/>
-          <w:szCs w:val="20"/>
-        </w:rPr>
-        <w:t xml:space="preserve"> των απειλών και των σχετικών δεικτών. Η δυνατότητα άμεσης ανανέωσης των δεδομένων με ένα απλό </w:t>
-      </w:r>
-      <w:proofErr w:type="spellStart"/>
-      <w:r>
-        <w:rPr>
-          <w:rFonts w:ascii="Arial" w:hAnsi="Arial" w:cs="Arial"/>
-          <w:sz w:val="20"/>
-          <w:szCs w:val="20"/>
-        </w:rPr>
-        <w:t>refresh</w:t>
-      </w:r>
-      <w:proofErr w:type="spellEnd"/>
-      <w:r>
-        <w:rPr>
-          <w:rFonts w:ascii="Arial" w:hAnsi="Arial" w:cs="Arial"/>
-          <w:sz w:val="20"/>
-          <w:szCs w:val="20"/>
-        </w:rPr>
-        <w:t xml:space="preserve"> βελτίωσαν την ακρίβεια και την </w:t>
-      </w:r>
-      <w:proofErr w:type="spellStart"/>
-      <w:r>
-        <w:rPr>
-          <w:rFonts w:ascii="Arial" w:hAnsi="Arial" w:cs="Arial"/>
-          <w:sz w:val="20"/>
-          <w:szCs w:val="20"/>
-        </w:rPr>
-        <w:t>επικαιροποίηση</w:t>
-      </w:r>
-      <w:proofErr w:type="spellEnd"/>
-      <w:r>
-        <w:rPr>
-          <w:rFonts w:ascii="Arial" w:hAnsi="Arial" w:cs="Arial"/>
-          <w:sz w:val="20"/>
-          <w:szCs w:val="20"/>
-        </w:rPr>
-        <w:t xml:space="preserve"> των πληροφοριών. Τα αποτελέσματα αυτά δείχνουν πώς η οπτικοποίηση μπορεί να ενισχύσει τη λήψη αποφάσεων σε πραγματικό χρόνο και να βελτιώσει τη συνολική απόδοση των στρατηγικών κυβερνοασφάλειας.</w:t>
-      </w:r>
-    </w:p>
-    <w:p>
-      <w:pPr>
-        <w:jc w:val="both"/>
-        <w:rPr>
-          <w:rFonts w:ascii="Arial" w:hAnsi="Arial" w:cs="Arial"/>
-          <w:i/>
-          <w:iCs/>
-          <w:sz w:val="20"/>
-          <w:szCs w:val="20"/>
-        </w:rPr>
-      </w:pPr>
-      <w:r>
-        <w:rPr>
-          <w:rFonts w:ascii="Arial" w:hAnsi="Arial" w:cs="Arial"/>
-          <w:i/>
-          <w:iCs/>
-          <w:sz w:val="20"/>
-          <w:szCs w:val="20"/>
-        </w:rPr>
-        <w:t>Συνολική Αξιολόγηση και Επιπτώσεις:</w:t>
-      </w:r>
-    </w:p>
-    <w:p>
-      <w:pPr>
-        <w:ind w:firstLine="720"/>
-        <w:jc w:val="both"/>
-      </w:pPr>
-      <w:r>
-        <w:rPr>
-          <w:rFonts w:ascii="Arial" w:hAnsi="Arial" w:cs="Arial"/>
-          <w:sz w:val="20"/>
-          <w:szCs w:val="20"/>
-        </w:rPr>
-        <w:t xml:space="preserve">Τα ευρήματα αυτής της έρευνας δείχνουν ότι η ενσωμάτωση προηγμένων εργαλείων και τεχνολογιών στη διαχείριση πληροφοριών απειλών και στην ανάλυση δεδομένων μπορεί να αυξήσει σημαντικά την ανθεκτικότητα των οργανισμών απέναντι σε </w:t>
-      </w:r>
-      <w:proofErr w:type="spellStart"/>
-      <w:r>
-        <w:rPr>
-          <w:rFonts w:ascii="Arial" w:hAnsi="Arial" w:cs="Arial"/>
-          <w:sz w:val="20"/>
-          <w:szCs w:val="20"/>
-        </w:rPr>
-        <w:t>κυβερνοαπειλές</w:t>
-      </w:r>
-      <w:proofErr w:type="spellEnd"/>
-      <w:r>
-        <w:rPr>
-          <w:rFonts w:ascii="Arial" w:hAnsi="Arial" w:cs="Arial"/>
-          <w:sz w:val="20"/>
-          <w:szCs w:val="20"/>
-        </w:rPr>
-        <w:t>. Η τυποποίηση των διαδικασιών, η αυτοματοποίηση της ανάλυσης δεδομένων και η χρήση εργαλείων που ενισχύουν τη συνεργασία και την επικοινωνία μεταξύ των διαφορετικών ομάδων ενός οργανισμού, συνεισφέρουν στη δημιουργία μιας πιο ολοκληρωμένης και αποτελεσματικής προσέγγισης για την αντιμετώπιση των σύγχρονων προκλήσεων στον τομέα της κυβερνοασφάλειας</w:t>
-      </w:r>
-      <w:r>
-        <w:rPr>
-          <w:rFonts w:ascii="Arial" w:hAnsi="Arial" w:cs="Arial"/>
-          <w:sz w:val="20"/>
-          <w:szCs w:val="20"/>
-        </w:rPr>
-        <w:t xml:space="preserve"> </w:t>
-      </w:r>
-      <w:r>
-        <w:rPr>
-          <w:rFonts w:ascii="Arial" w:hAnsi="Arial" w:cs="Arial"/>
-          <w:sz w:val="20"/>
-          <w:szCs w:val="20"/>
-        </w:rPr>
-        <w:t>και όχι μόνο</w:t>
+        <w:t xml:space="preserve"> για τη συγχώνευση αλλαγών</w:t>
       </w:r>
       <w:r>
         <w:rPr>
@@ -36627,70 +36144,6 @@
           <w:szCs w:val="20"/>
         </w:rPr>
         <w:t>.</w:t>
-      </w:r>
-    </w:p>
-    <w:p>
-      <w:pPr>
-        <w:ind w:firstLine="720"/>
-        <w:jc w:val="both"/>
-        <w:rPr>
-          <w:rFonts w:ascii="Arial" w:hAnsi="Arial" w:cs="Arial"/>
-          <w:sz w:val="20"/>
-          <w:szCs w:val="20"/>
-        </w:rPr>
-      </w:pPr>
-      <w:r>
-        <w:rPr>
-          <w:rFonts w:ascii="Arial" w:hAnsi="Arial" w:cs="Arial"/>
-          <w:sz w:val="20"/>
-          <w:szCs w:val="20"/>
-        </w:rPr>
-        <w:t xml:space="preserve">Οι μέθοδοι και τα εργαλεία που χρησιμοποιήθηκαν σε αυτή την έρευνα μπορούν να αποτελέσουν τη βάση για τη βελτίωση των υφιστάμενων στρατηγικών και πρακτικών στον τομέα της κυβερνοασφάλειας, ενώ ταυτόχρονα θέτουν </w:t>
-      </w:r>
-      <w:r>
-        <w:rPr>
-          <w:rFonts w:ascii="Arial" w:hAnsi="Arial" w:cs="Arial"/>
-          <w:sz w:val="20"/>
-          <w:szCs w:val="20"/>
-        </w:rPr>
-        <w:t>ένα</w:t>
-      </w:r>
-      <w:r>
-        <w:rPr>
-          <w:rFonts w:ascii="Arial" w:hAnsi="Arial" w:cs="Arial"/>
-          <w:sz w:val="20"/>
-          <w:szCs w:val="20"/>
-        </w:rPr>
-        <w:t xml:space="preserve"> πλαίσιο για μελλοντική έρευνα και ανάπτυξη νέων τεχνολογιών και μεθοδολογιών.</w:t>
-      </w:r>
-    </w:p>
-    <w:p>
-      <w:pPr>
-        <w:pStyle w:val="Heading2"/>
-      </w:pPr>
-      <w:bookmarkStart w:id="62" w:name="_Toc176890423"/>
-      <w:r>
-        <w:t>5.2 Προτάσεις για Περαιτέρω Έρευνα</w:t>
-      </w:r>
-      <w:bookmarkEnd w:id="62"/>
-    </w:p>
-    <w:p>
-      <w:pPr>
-        <w:ind w:firstLine="720"/>
-        <w:jc w:val="both"/>
-        <w:rPr>
-          <w:rFonts w:ascii="Arial" w:hAnsi="Arial" w:cs="Arial"/>
-          <w:sz w:val="20"/>
-          <w:szCs w:val="20"/>
-        </w:rPr>
-      </w:pPr>
-      <w:r>
-        <w:rPr>
-          <w:rFonts w:ascii="Arial" w:hAnsi="Arial" w:cs="Arial"/>
-          <w:sz w:val="20"/>
-          <w:szCs w:val="20"/>
-        </w:rPr>
-        <w:t>Η έρευνα αυτή παρείχε σημαντικές γνώσεις και ευρήματα, ωστόσο, υπάρχουν αρκετοί τομείς που μπορούν να διερευνηθούν περαιτέρω για να βελτιωθεί η κατανόηση και η εφαρμογή των τεχνολογιών κυβερνοασφάλειας.</w:t>
       </w:r>
     </w:p>
     <w:p>
@@ -36717,7 +36170,52 @@
           <w:sz w:val="20"/>
           <w:szCs w:val="20"/>
         </w:rPr>
-        <w:t>Βελτίωση της Ακρίβειας των STIX Αντικειμένων:</w:t>
+        <w:lastRenderedPageBreak/>
+        <w:t xml:space="preserve">Προχωρημένη Οπτικοποίηση Δεδομένων με Χρήση AI και </w:t>
+      </w:r>
+      <w:proofErr w:type="spellStart"/>
+      <w:r>
+        <w:rPr>
+          <w:rFonts w:ascii="Arial" w:hAnsi="Arial" w:cs="Arial"/>
+          <w:i/>
+          <w:iCs/>
+          <w:sz w:val="20"/>
+          <w:szCs w:val="20"/>
+        </w:rPr>
+        <w:t>Machine</w:t>
+      </w:r>
+      <w:proofErr w:type="spellEnd"/>
+      <w:r>
+        <w:rPr>
+          <w:rFonts w:ascii="Arial" w:hAnsi="Arial" w:cs="Arial"/>
+          <w:i/>
+          <w:iCs/>
+          <w:sz w:val="20"/>
+          <w:szCs w:val="20"/>
+        </w:rPr>
+        <w:t xml:space="preserve"> </w:t>
+      </w:r>
+      <w:proofErr w:type="spellStart"/>
+      <w:r>
+        <w:rPr>
+          <w:rFonts w:ascii="Arial" w:hAnsi="Arial" w:cs="Arial"/>
+          <w:i/>
+          <w:iCs/>
+          <w:sz w:val="20"/>
+          <w:szCs w:val="20"/>
+        </w:rPr>
+        <w:t>Learning</w:t>
+      </w:r>
+      <w:proofErr w:type="spellEnd"/>
+      <w:r>
+        <w:rPr>
+          <w:rFonts w:ascii="Arial" w:hAnsi="Arial" w:cs="Arial"/>
+          <w:i/>
+          <w:iCs/>
+          <w:sz w:val="20"/>
+          <w:szCs w:val="20"/>
+        </w:rPr>
+        <w:t>:</w:t>
       </w:r>
     </w:p>
     <w:p>
@@ -36735,16 +36233,34 @@
           <w:sz w:val="20"/>
           <w:szCs w:val="20"/>
         </w:rPr>
-        <w:t xml:space="preserve">Παρόλο που η χρήση των προτύπων STIX/TAXII αποδείχθηκε αποτελεσματική για την τυποποίηση και ανταλλαγή πληροφοριών απειλών, η ακρίβεια και η πληρότητα των STIX αντικειμένων μπορεί να βελτιωθεί περαιτέρω. Προτείνεται η διερεύνηση τεχνικών ανάλυσης δεδομένων που μπορούν να ενσωματωθούν στα </w:t>
-      </w:r>
-      <w:proofErr w:type="spellStart"/>
-      <w:r>
-        <w:rPr>
-          <w:rFonts w:ascii="Arial" w:hAnsi="Arial" w:cs="Arial"/>
-          <w:sz w:val="20"/>
-          <w:szCs w:val="20"/>
-        </w:rPr>
-        <w:t>Python</w:t>
+        <w:t xml:space="preserve">Η οπτικοποίηση δεδομένων κυβερνοασφάλειας στο </w:t>
+      </w:r>
+      <w:proofErr w:type="spellStart"/>
+      <w:r>
+        <w:rPr>
+          <w:rFonts w:ascii="Arial" w:hAnsi="Arial" w:cs="Arial"/>
+          <w:sz w:val="20"/>
+          <w:szCs w:val="20"/>
+        </w:rPr>
+        <w:t>Power</w:t>
+      </w:r>
+      <w:proofErr w:type="spellEnd"/>
+      <w:r>
+        <w:rPr>
+          <w:rFonts w:ascii="Arial" w:hAnsi="Arial" w:cs="Arial"/>
+          <w:sz w:val="20"/>
+          <w:szCs w:val="20"/>
+        </w:rPr>
+        <w:t xml:space="preserve"> BI παρείχε αξιόπιστα αποτελέσματα, αλλά η ενσωμάτωση προηγμένων τεχνικών AI και </w:t>
+      </w:r>
+      <w:proofErr w:type="spellStart"/>
+      <w:r>
+        <w:rPr>
+          <w:rFonts w:ascii="Arial" w:hAnsi="Arial" w:cs="Arial"/>
+          <w:sz w:val="20"/>
+          <w:szCs w:val="20"/>
+        </w:rPr>
+        <w:t>machine</w:t>
       </w:r>
       <w:proofErr w:type="spellEnd"/>
       <w:r>
@@ -36762,16 +36278,70 @@
           <w:sz w:val="20"/>
           <w:szCs w:val="20"/>
         </w:rPr>
-        <w:t>scripts</w:t>
-      </w:r>
-      <w:proofErr w:type="spellEnd"/>
-      <w:r>
-        <w:rPr>
-          <w:rFonts w:ascii="Arial" w:hAnsi="Arial" w:cs="Arial"/>
-          <w:sz w:val="20"/>
-          <w:szCs w:val="20"/>
-        </w:rPr>
-        <w:t>, ώστε να ενισχυθεί η διαδικασία εξαγωγής και δημιουργίας STIX αντικειμένων. Ειδικότερα, η χρήση μεθόδων μηχανικής μάθησης για την αυτόματη κατηγοριοποίηση και ανίχνευση προτύπων στις απειλές, θα μπορούσε να βελτιώσει την ακρίβεια και τη χρησιμότητα των παραγόμενων STIX αντικειμένων.</w:t>
+        <w:t>learning</w:t>
+      </w:r>
+      <w:proofErr w:type="spellEnd"/>
+      <w:r>
+        <w:rPr>
+          <w:rFonts w:ascii="Arial" w:hAnsi="Arial" w:cs="Arial"/>
+          <w:sz w:val="20"/>
+          <w:szCs w:val="20"/>
+        </w:rPr>
+        <w:t xml:space="preserve"> μπορεί να προσφέρει ακόμα πιο πλούσιες και προληπτικές αναλύσεις. Προτείνεται η έρευνα γύρω από τη χρήση μοντέλων πρόβλεψης και ανάλυσης συναισθημάτων που μπορούν να ενσωματωθούν στα </w:t>
+      </w:r>
+      <w:proofErr w:type="spellStart"/>
+      <w:r>
+        <w:rPr>
+          <w:rFonts w:ascii="Arial" w:hAnsi="Arial" w:cs="Arial"/>
+          <w:sz w:val="20"/>
+          <w:szCs w:val="20"/>
+        </w:rPr>
+        <w:t>Power</w:t>
+      </w:r>
+      <w:proofErr w:type="spellEnd"/>
+      <w:r>
+        <w:rPr>
+          <w:rFonts w:ascii="Arial" w:hAnsi="Arial" w:cs="Arial"/>
+          <w:sz w:val="20"/>
+          <w:szCs w:val="20"/>
+        </w:rPr>
+        <w:t xml:space="preserve"> BI </w:t>
+      </w:r>
+      <w:proofErr w:type="spellStart"/>
+      <w:r>
+        <w:rPr>
+          <w:rFonts w:ascii="Arial" w:hAnsi="Arial" w:cs="Arial"/>
+          <w:sz w:val="20"/>
+          <w:szCs w:val="20"/>
+        </w:rPr>
+        <w:t>dashboards</w:t>
+      </w:r>
+      <w:proofErr w:type="spellEnd"/>
+      <w:r>
+        <w:rPr>
+          <w:rFonts w:ascii="Arial" w:hAnsi="Arial" w:cs="Arial"/>
+          <w:sz w:val="20"/>
+          <w:szCs w:val="20"/>
+        </w:rPr>
+        <w:t xml:space="preserve">. Με αυτόν τον τρόπο, οι οργανισμοί θα μπορούσαν να προβλέπουν και να προλαμβάνουν </w:t>
+      </w:r>
+      <w:proofErr w:type="spellStart"/>
+      <w:r>
+        <w:rPr>
+          <w:rFonts w:ascii="Arial" w:hAnsi="Arial" w:cs="Arial"/>
+          <w:sz w:val="20"/>
+          <w:szCs w:val="20"/>
+        </w:rPr>
+        <w:t>κυβερνοεπιθέσεις</w:t>
+      </w:r>
+      <w:proofErr w:type="spellEnd"/>
+      <w:r>
+        <w:rPr>
+          <w:rFonts w:ascii="Arial" w:hAnsi="Arial" w:cs="Arial"/>
+          <w:sz w:val="20"/>
+          <w:szCs w:val="20"/>
+        </w:rPr>
+        <w:t xml:space="preserve"> με μεγαλύτερη ακρίβεια.</w:t>
       </w:r>
     </w:p>
     <w:p>
@@ -36798,51 +36368,7 @@
           <w:sz w:val="20"/>
           <w:szCs w:val="20"/>
         </w:rPr>
-        <w:t xml:space="preserve">Βελτιστοποίηση των Διαδικασιών CI/CD με </w:t>
-      </w:r>
-      <w:proofErr w:type="spellStart"/>
-      <w:r>
-        <w:rPr>
-          <w:rFonts w:ascii="Arial" w:hAnsi="Arial" w:cs="Arial"/>
-          <w:i/>
-          <w:iCs/>
-          <w:sz w:val="20"/>
-          <w:szCs w:val="20"/>
-        </w:rPr>
-        <w:t>GitHub</w:t>
-      </w:r>
-      <w:proofErr w:type="spellEnd"/>
-      <w:r>
-        <w:rPr>
-          <w:rFonts w:ascii="Arial" w:hAnsi="Arial" w:cs="Arial"/>
-          <w:i/>
-          <w:iCs/>
-          <w:sz w:val="20"/>
-          <w:szCs w:val="20"/>
-        </w:rPr>
-        <w:t xml:space="preserve"> </w:t>
-      </w:r>
-      <w:proofErr w:type="spellStart"/>
-      <w:r>
-        <w:rPr>
-          <w:rFonts w:ascii="Arial" w:hAnsi="Arial" w:cs="Arial"/>
-          <w:i/>
-          <w:iCs/>
-          <w:sz w:val="20"/>
-          <w:szCs w:val="20"/>
-        </w:rPr>
-        <w:t>Actions</w:t>
-      </w:r>
-      <w:proofErr w:type="spellEnd"/>
-      <w:r>
-        <w:rPr>
-          <w:rFonts w:ascii="Arial" w:hAnsi="Arial" w:cs="Arial"/>
-          <w:i/>
-          <w:iCs/>
-          <w:sz w:val="20"/>
-          <w:szCs w:val="20"/>
-        </w:rPr>
-        <w:t>:</w:t>
+        <w:t>Επέκταση της Έρευνας σε Διαφορετικούς Τομείς:</w:t>
       </w:r>
     </w:p>
     <w:p>
@@ -36860,421 +36386,25 @@
           <w:sz w:val="20"/>
           <w:szCs w:val="20"/>
         </w:rPr>
-        <w:t xml:space="preserve">Η παρούσα έρευνα ανέδειξε τη σημασία της χρήσης </w:t>
-      </w:r>
-      <w:proofErr w:type="spellStart"/>
-      <w:r>
-        <w:rPr>
-          <w:rFonts w:ascii="Arial" w:hAnsi="Arial" w:cs="Arial"/>
-          <w:sz w:val="20"/>
-          <w:szCs w:val="20"/>
-        </w:rPr>
-        <w:t>Git</w:t>
-      </w:r>
-      <w:proofErr w:type="spellEnd"/>
-      <w:r>
-        <w:rPr>
-          <w:rFonts w:ascii="Arial" w:hAnsi="Arial" w:cs="Arial"/>
-          <w:sz w:val="20"/>
-          <w:szCs w:val="20"/>
-        </w:rPr>
-        <w:t xml:space="preserve"> και </w:t>
-      </w:r>
-      <w:proofErr w:type="spellStart"/>
-      <w:r>
-        <w:rPr>
-          <w:rFonts w:ascii="Arial" w:hAnsi="Arial" w:cs="Arial"/>
-          <w:sz w:val="20"/>
-          <w:szCs w:val="20"/>
-        </w:rPr>
-        <w:t>GitHub</w:t>
-      </w:r>
-      <w:proofErr w:type="spellEnd"/>
-      <w:r>
-        <w:rPr>
-          <w:rFonts w:ascii="Arial" w:hAnsi="Arial" w:cs="Arial"/>
-          <w:sz w:val="20"/>
-          <w:szCs w:val="20"/>
-        </w:rPr>
-        <w:t xml:space="preserve"> στη διαχείριση έργων ETL, ωστόσο, υπάρχει πεδίο για περαιτέρω βελτιστοποίηση των διαδικασιών CI/CD (</w:t>
-      </w:r>
-      <w:proofErr w:type="spellStart"/>
-      <w:r>
-        <w:rPr>
-          <w:rFonts w:ascii="Arial" w:hAnsi="Arial" w:cs="Arial"/>
-          <w:sz w:val="20"/>
-          <w:szCs w:val="20"/>
-        </w:rPr>
-        <w:t>Continuous</w:t>
-      </w:r>
-      <w:proofErr w:type="spellEnd"/>
-      <w:r>
-        <w:rPr>
-          <w:rFonts w:ascii="Arial" w:hAnsi="Arial" w:cs="Arial"/>
-          <w:sz w:val="20"/>
-          <w:szCs w:val="20"/>
-        </w:rPr>
-        <w:t xml:space="preserve"> </w:t>
-      </w:r>
-      <w:proofErr w:type="spellStart"/>
-      <w:r>
-        <w:rPr>
-          <w:rFonts w:ascii="Arial" w:hAnsi="Arial" w:cs="Arial"/>
-          <w:sz w:val="20"/>
-          <w:szCs w:val="20"/>
-        </w:rPr>
-        <w:t>Integration</w:t>
-      </w:r>
-      <w:proofErr w:type="spellEnd"/>
-      <w:r>
-        <w:rPr>
-          <w:rFonts w:ascii="Arial" w:hAnsi="Arial" w:cs="Arial"/>
-          <w:sz w:val="20"/>
-          <w:szCs w:val="20"/>
-        </w:rPr>
-        <w:t>/</w:t>
-      </w:r>
-      <w:proofErr w:type="spellStart"/>
-      <w:r>
-        <w:rPr>
-          <w:rFonts w:ascii="Arial" w:hAnsi="Arial" w:cs="Arial"/>
-          <w:sz w:val="20"/>
-          <w:szCs w:val="20"/>
-        </w:rPr>
-        <w:t>Continuous</w:t>
-      </w:r>
-      <w:proofErr w:type="spellEnd"/>
-      <w:r>
-        <w:rPr>
-          <w:rFonts w:ascii="Arial" w:hAnsi="Arial" w:cs="Arial"/>
-          <w:sz w:val="20"/>
-          <w:szCs w:val="20"/>
-        </w:rPr>
-        <w:t xml:space="preserve"> </w:t>
-      </w:r>
-      <w:proofErr w:type="spellStart"/>
-      <w:r>
-        <w:rPr>
-          <w:rFonts w:ascii="Arial" w:hAnsi="Arial" w:cs="Arial"/>
-          <w:sz w:val="20"/>
-          <w:szCs w:val="20"/>
-        </w:rPr>
-        <w:t>Deployment</w:t>
-      </w:r>
-      <w:proofErr w:type="spellEnd"/>
-      <w:r>
-        <w:rPr>
-          <w:rFonts w:ascii="Arial" w:hAnsi="Arial" w:cs="Arial"/>
-          <w:sz w:val="20"/>
-          <w:szCs w:val="20"/>
-        </w:rPr>
-        <w:t xml:space="preserve">). Η ενσωμάτωση </w:t>
-      </w:r>
-      <w:proofErr w:type="spellStart"/>
-      <w:r>
-        <w:rPr>
-          <w:rFonts w:ascii="Arial" w:hAnsi="Arial" w:cs="Arial"/>
-          <w:sz w:val="20"/>
-          <w:szCs w:val="20"/>
-        </w:rPr>
-        <w:t>GitHub</w:t>
-      </w:r>
-      <w:proofErr w:type="spellEnd"/>
-      <w:r>
-        <w:rPr>
-          <w:rFonts w:ascii="Arial" w:hAnsi="Arial" w:cs="Arial"/>
-          <w:sz w:val="20"/>
-          <w:szCs w:val="20"/>
-        </w:rPr>
-        <w:t xml:space="preserve"> </w:t>
-      </w:r>
-      <w:proofErr w:type="spellStart"/>
-      <w:r>
-        <w:rPr>
-          <w:rFonts w:ascii="Arial" w:hAnsi="Arial" w:cs="Arial"/>
-          <w:sz w:val="20"/>
-          <w:szCs w:val="20"/>
-        </w:rPr>
-        <w:t>Actions</w:t>
-      </w:r>
-      <w:proofErr w:type="spellEnd"/>
-      <w:r>
-        <w:rPr>
-          <w:rFonts w:ascii="Arial" w:hAnsi="Arial" w:cs="Arial"/>
-          <w:sz w:val="20"/>
-          <w:szCs w:val="20"/>
-        </w:rPr>
-        <w:t xml:space="preserve"> για την αυτοματοποίηση των διαδικασιών </w:t>
-      </w:r>
-      <w:proofErr w:type="spellStart"/>
-      <w:r>
-        <w:rPr>
-          <w:rFonts w:ascii="Arial" w:hAnsi="Arial" w:cs="Arial"/>
-          <w:sz w:val="20"/>
-          <w:szCs w:val="20"/>
-        </w:rPr>
-        <w:t>build</w:t>
-      </w:r>
-      <w:proofErr w:type="spellEnd"/>
-      <w:r>
-        <w:rPr>
-          <w:rFonts w:ascii="Arial" w:hAnsi="Arial" w:cs="Arial"/>
-          <w:sz w:val="20"/>
-          <w:szCs w:val="20"/>
-        </w:rPr>
-        <w:t xml:space="preserve">, </w:t>
-      </w:r>
-      <w:proofErr w:type="spellStart"/>
-      <w:r>
-        <w:rPr>
-          <w:rFonts w:ascii="Arial" w:hAnsi="Arial" w:cs="Arial"/>
-          <w:sz w:val="20"/>
-          <w:szCs w:val="20"/>
-        </w:rPr>
-        <w:t>testing</w:t>
-      </w:r>
-      <w:proofErr w:type="spellEnd"/>
-      <w:r>
-        <w:rPr>
-          <w:rFonts w:ascii="Arial" w:hAnsi="Arial" w:cs="Arial"/>
-          <w:sz w:val="20"/>
-          <w:szCs w:val="20"/>
-        </w:rPr>
-        <w:t xml:space="preserve">, και </w:t>
-      </w:r>
-      <w:proofErr w:type="spellStart"/>
-      <w:r>
-        <w:rPr>
-          <w:rFonts w:ascii="Arial" w:hAnsi="Arial" w:cs="Arial"/>
-          <w:sz w:val="20"/>
-          <w:szCs w:val="20"/>
-        </w:rPr>
-        <w:t>deployment</w:t>
-      </w:r>
-      <w:proofErr w:type="spellEnd"/>
-      <w:r>
-        <w:rPr>
-          <w:rFonts w:ascii="Arial" w:hAnsi="Arial" w:cs="Arial"/>
-          <w:sz w:val="20"/>
-          <w:szCs w:val="20"/>
-        </w:rPr>
-        <w:t xml:space="preserve"> μπορεί να βελτιώσει τη συνολική απόδοση και την αξιοπιστία του κώδικα. Προτείνεται η περαιτέρω έρευνα γύρω από τη δημιουργία σύνθετων </w:t>
-      </w:r>
-      <w:proofErr w:type="spellStart"/>
-      <w:r>
-        <w:rPr>
-          <w:rFonts w:ascii="Arial" w:hAnsi="Arial" w:cs="Arial"/>
-          <w:sz w:val="20"/>
-          <w:szCs w:val="20"/>
-        </w:rPr>
-        <w:lastRenderedPageBreak/>
-        <w:t>pipelines</w:t>
-      </w:r>
-      <w:proofErr w:type="spellEnd"/>
-      <w:r>
-        <w:rPr>
-          <w:rFonts w:ascii="Arial" w:hAnsi="Arial" w:cs="Arial"/>
-          <w:sz w:val="20"/>
-          <w:szCs w:val="20"/>
-        </w:rPr>
-        <w:t xml:space="preserve"> που θα περιλαμβάνουν αυτόματους ελέγχους ασφαλείας, ανίχνευση κενών ασφαλείας και αυτόματο </w:t>
-      </w:r>
-      <w:proofErr w:type="spellStart"/>
-      <w:r>
-        <w:rPr>
-          <w:rFonts w:ascii="Arial" w:hAnsi="Arial" w:cs="Arial"/>
-          <w:sz w:val="20"/>
-          <w:szCs w:val="20"/>
-        </w:rPr>
-        <w:t>deployment</w:t>
-      </w:r>
-      <w:proofErr w:type="spellEnd"/>
-      <w:r>
-        <w:rPr>
-          <w:rFonts w:ascii="Arial" w:hAnsi="Arial" w:cs="Arial"/>
-          <w:sz w:val="20"/>
-          <w:szCs w:val="20"/>
-        </w:rPr>
-        <w:t xml:space="preserve"> σε περιβάλλοντα παραγωγής.</w:t>
-      </w:r>
-    </w:p>
-    <w:p>
-      <w:pPr>
-        <w:pStyle w:val="ListParagraph"/>
-        <w:numPr>
-          <w:ilvl w:val="0"/>
-          <w:numId w:val="48"/>
-        </w:numPr>
+        <w:t>Τέλος, προτείνεται η επέκταση της έρευνας σε διαφορετικούς τομείς, όπως η υγειονομική περίθαλψη, οι χρηματοοικονομικές υπηρεσίες, και η εκπαίδευση. Ο κάθε τομέας έχει μοναδικές ανάγκες και προκλήσεις όσον αφορά την κυβερνοασφάλεια, και η εφαρμογή των τεχνολογιών και μεθοδολογιών που αναπτύχθηκαν σε αυτή την έρευνα θα μπορούσε να προσφέρει νέα ευρήματα και βελτιώσεις.</w:t>
+      </w:r>
+    </w:p>
+    <w:p>
+      <w:pPr>
         <w:jc w:val="both"/>
         <w:rPr>
           <w:rFonts w:ascii="Arial" w:hAnsi="Arial" w:cs="Arial"/>
-          <w:i/>
-          <w:iCs/>
-          <w:sz w:val="20"/>
-          <w:szCs w:val="20"/>
-        </w:rPr>
-      </w:pPr>
-      <w:r>
-        <w:rPr>
-          <w:rFonts w:ascii="Arial" w:hAnsi="Arial" w:cs="Arial"/>
-          <w:i/>
-          <w:iCs/>
-          <w:sz w:val="20"/>
-          <w:szCs w:val="20"/>
-        </w:rPr>
-        <w:t xml:space="preserve">Προχωρημένη Οπτικοποίηση Δεδομένων με Χρήση AI και </w:t>
-      </w:r>
-      <w:proofErr w:type="spellStart"/>
-      <w:r>
-        <w:rPr>
-          <w:rFonts w:ascii="Arial" w:hAnsi="Arial" w:cs="Arial"/>
-          <w:i/>
-          <w:iCs/>
-          <w:sz w:val="20"/>
-          <w:szCs w:val="20"/>
-        </w:rPr>
-        <w:t>Machine</w:t>
-      </w:r>
-      <w:proofErr w:type="spellEnd"/>
-      <w:r>
-        <w:rPr>
-          <w:rFonts w:ascii="Arial" w:hAnsi="Arial" w:cs="Arial"/>
-          <w:i/>
-          <w:iCs/>
-          <w:sz w:val="20"/>
-          <w:szCs w:val="20"/>
-        </w:rPr>
-        <w:t xml:space="preserve"> </w:t>
-      </w:r>
-      <w:proofErr w:type="spellStart"/>
-      <w:r>
-        <w:rPr>
-          <w:rFonts w:ascii="Arial" w:hAnsi="Arial" w:cs="Arial"/>
-          <w:i/>
-          <w:iCs/>
-          <w:sz w:val="20"/>
-          <w:szCs w:val="20"/>
-        </w:rPr>
-        <w:t>Learning</w:t>
-      </w:r>
-      <w:proofErr w:type="spellEnd"/>
-      <w:r>
-        <w:rPr>
-          <w:rFonts w:ascii="Arial" w:hAnsi="Arial" w:cs="Arial"/>
-          <w:i/>
-          <w:iCs/>
-          <w:sz w:val="20"/>
-          <w:szCs w:val="20"/>
-        </w:rPr>
-        <w:t>:</w:t>
-      </w:r>
-    </w:p>
-    <w:p>
-      <w:pPr>
-        <w:jc w:val="both"/>
-        <w:rPr>
-          <w:rFonts w:ascii="Arial" w:hAnsi="Arial" w:cs="Arial"/>
-          <w:sz w:val="20"/>
-          <w:szCs w:val="20"/>
-        </w:rPr>
-      </w:pPr>
-      <w:r>
-        <w:rPr>
-          <w:rFonts w:ascii="Arial" w:hAnsi="Arial" w:cs="Arial"/>
-          <w:sz w:val="20"/>
-          <w:szCs w:val="20"/>
-        </w:rPr>
-        <w:t xml:space="preserve">Η οπτικοποίηση δεδομένων κυβερνοασφάλειας στο </w:t>
-      </w:r>
-      <w:proofErr w:type="spellStart"/>
-      <w:r>
-        <w:rPr>
-          <w:rFonts w:ascii="Arial" w:hAnsi="Arial" w:cs="Arial"/>
-          <w:sz w:val="20"/>
-          <w:szCs w:val="20"/>
-        </w:rPr>
-        <w:t>Power</w:t>
-      </w:r>
-      <w:proofErr w:type="spellEnd"/>
-      <w:r>
-        <w:rPr>
-          <w:rFonts w:ascii="Arial" w:hAnsi="Arial" w:cs="Arial"/>
-          <w:sz w:val="20"/>
-          <w:szCs w:val="20"/>
-        </w:rPr>
-        <w:t xml:space="preserve"> BI παρείχε αξιόπιστα αποτελέσματα, αλλά η ενσωμάτωση προηγμένων τεχνικών AI και </w:t>
-      </w:r>
-      <w:proofErr w:type="spellStart"/>
-      <w:r>
-        <w:rPr>
-          <w:rFonts w:ascii="Arial" w:hAnsi="Arial" w:cs="Arial"/>
-          <w:sz w:val="20"/>
-          <w:szCs w:val="20"/>
-        </w:rPr>
-        <w:t>machine</w:t>
-      </w:r>
-      <w:proofErr w:type="spellEnd"/>
-      <w:r>
-        <w:rPr>
-          <w:rFonts w:ascii="Arial" w:hAnsi="Arial" w:cs="Arial"/>
-          <w:sz w:val="20"/>
-          <w:szCs w:val="20"/>
-        </w:rPr>
-        <w:t xml:space="preserve"> </w:t>
-      </w:r>
-      <w:proofErr w:type="spellStart"/>
-      <w:r>
-        <w:rPr>
-          <w:rFonts w:ascii="Arial" w:hAnsi="Arial" w:cs="Arial"/>
-          <w:sz w:val="20"/>
-          <w:szCs w:val="20"/>
-        </w:rPr>
-        <w:t>learning</w:t>
-      </w:r>
-      <w:proofErr w:type="spellEnd"/>
-      <w:r>
-        <w:rPr>
-          <w:rFonts w:ascii="Arial" w:hAnsi="Arial" w:cs="Arial"/>
-          <w:sz w:val="20"/>
-          <w:szCs w:val="20"/>
-        </w:rPr>
-        <w:t xml:space="preserve"> μπορεί να προσφέρει ακόμα πιο πλούσιες και προληπτικές αναλύσεις. Προτείνεται η έρευνα γύρω από τη χρήση μοντέλων πρόβλεψης και ανάλυσης συναισθημάτων που μπορούν να ενσωματωθούν στα </w:t>
-      </w:r>
-      <w:proofErr w:type="spellStart"/>
-      <w:r>
-        <w:rPr>
-          <w:rFonts w:ascii="Arial" w:hAnsi="Arial" w:cs="Arial"/>
-          <w:sz w:val="20"/>
-          <w:szCs w:val="20"/>
-        </w:rPr>
-        <w:t>Power</w:t>
-      </w:r>
-      <w:proofErr w:type="spellEnd"/>
-      <w:r>
-        <w:rPr>
-          <w:rFonts w:ascii="Arial" w:hAnsi="Arial" w:cs="Arial"/>
-          <w:sz w:val="20"/>
-          <w:szCs w:val="20"/>
-        </w:rPr>
-        <w:t xml:space="preserve"> BI </w:t>
-      </w:r>
-      <w:proofErr w:type="spellStart"/>
-      <w:r>
-        <w:rPr>
-          <w:rFonts w:ascii="Arial" w:hAnsi="Arial" w:cs="Arial"/>
-          <w:sz w:val="20"/>
-          <w:szCs w:val="20"/>
-        </w:rPr>
-        <w:t>dashboards</w:t>
-      </w:r>
-      <w:proofErr w:type="spellEnd"/>
-      <w:r>
-        <w:rPr>
-          <w:rFonts w:ascii="Arial" w:hAnsi="Arial" w:cs="Arial"/>
-          <w:sz w:val="20"/>
-          <w:szCs w:val="20"/>
-        </w:rPr>
-        <w:t xml:space="preserve">. Με αυτόν τον τρόπο, οι οργανισμοί θα μπορούσαν να προβλέπουν και να προλαμβάνουν </w:t>
+          <w:sz w:val="20"/>
+          <w:szCs w:val="20"/>
+        </w:rPr>
+      </w:pPr>
+      <w:r>
+        <w:rPr>
+          <w:rFonts w:ascii="Arial" w:hAnsi="Arial" w:cs="Arial"/>
+          <w:sz w:val="20"/>
+          <w:szCs w:val="20"/>
+        </w:rPr>
+        <w:t xml:space="preserve">Αυτές οι προτάσεις για περαιτέρω έρευνα παρέχουν κατευθύνσεις για την επόμενη φάση της επιστημονικής και τεχνολογικής ανάπτυξης στον τομέα της κυβερνοασφάλειας. Η περαιτέρω έρευνα και εφαρμογή αυτών των ιδεών θα μπορούσε να προσφέρει σημαντικές βελτιώσεις στη διαχείριση και ανταπόκριση σε απειλές, συμβάλλοντας έτσι στην ενίσχυση της συνολικής ανθεκτικότητας των οργανισμών απέναντι σε </w:t>
       </w:r>
       <w:proofErr w:type="spellStart"/>
       <w:r>
@@ -37292,442 +36422,10 @@
           <w:sz w:val="20"/>
           <w:szCs w:val="20"/>
         </w:rPr>
-        <w:t xml:space="preserve"> με μεγαλύτερη ακρίβεια.</w:t>
-      </w:r>
-    </w:p>
-    <w:p>
-      <w:pPr>
-        <w:pStyle w:val="ListParagraph"/>
-        <w:numPr>
-          <w:ilvl w:val="0"/>
-          <w:numId w:val="48"/>
-        </w:numPr>
-        <w:jc w:val="both"/>
-        <w:rPr>
-          <w:rFonts w:ascii="Arial" w:hAnsi="Arial" w:cs="Arial"/>
-          <w:i/>
-          <w:iCs/>
-          <w:sz w:val="20"/>
-          <w:szCs w:val="20"/>
-        </w:rPr>
-      </w:pPr>
-      <w:r>
-        <w:rPr>
-          <w:rFonts w:ascii="Arial" w:hAnsi="Arial" w:cs="Arial"/>
-          <w:i/>
-          <w:iCs/>
-          <w:sz w:val="20"/>
-          <w:szCs w:val="20"/>
-        </w:rPr>
-        <w:t>Επέκταση της Έρευνας σε Διαφορετικούς Τομείς:</w:t>
-      </w:r>
-    </w:p>
-    <w:p>
-      <w:pPr>
-        <w:jc w:val="both"/>
-        <w:rPr>
-          <w:rFonts w:ascii="Arial" w:hAnsi="Arial" w:cs="Arial"/>
-          <w:sz w:val="20"/>
-          <w:szCs w:val="20"/>
-        </w:rPr>
-      </w:pPr>
-      <w:r>
-        <w:rPr>
-          <w:rFonts w:ascii="Arial" w:hAnsi="Arial" w:cs="Arial"/>
-          <w:sz w:val="20"/>
-          <w:szCs w:val="20"/>
-        </w:rPr>
-        <w:t xml:space="preserve">Τέλος, προτείνεται η επέκταση της έρευνας σε διαφορετικούς τομείς, όπως η υγειονομική περίθαλψη, οι χρηματοοικονομικές υπηρεσίες, και η εκπαίδευση. Ο κάθε τομέας έχει μοναδικές ανάγκες και προκλήσεις όσον αφορά την κυβερνοασφάλεια, και η εφαρμογή των τεχνολογιών και μεθοδολογιών που αναπτύχθηκαν σε αυτή την έρευνα θα μπορούσε να προσφέρει νέα ευρήματα και </w:t>
-      </w:r>
-      <w:proofErr w:type="spellStart"/>
-      <w:r>
-        <w:rPr>
-          <w:rFonts w:ascii="Arial" w:hAnsi="Arial" w:cs="Arial"/>
-          <w:sz w:val="20"/>
-          <w:szCs w:val="20"/>
-        </w:rPr>
-        <w:t>βελτιώσ</w:t>
-      </w:r>
-      <w:proofErr w:type="spellEnd"/>
-      <w:sdt>
-        <w:sdtPr>
-          <w:rPr>
-            <w:rFonts w:ascii="Arial" w:hAnsi="Arial" w:cs="Arial"/>
-            <w:sz w:val="20"/>
-            <w:szCs w:val="20"/>
-          </w:rPr>
-          <w:id w:val="-561555125"/>
-          <w:citation/>
-        </w:sdtPr>
-        <w:sdtContent>
-          <w:r>
-            <w:rPr>
-              <w:rFonts w:ascii="Arial" w:hAnsi="Arial" w:cs="Arial"/>
-              <w:sz w:val="20"/>
-              <w:szCs w:val="20"/>
-            </w:rPr>
-            <w:fldChar w:fldCharType="begin"/>
-          </w:r>
-          <w:r>
-            <w:rPr>
-              <w:rFonts w:ascii="Arial" w:hAnsi="Arial" w:cs="Arial"/>
-              <w:sz w:val="20"/>
-              <w:szCs w:val="20"/>
-            </w:rPr>
-            <w:instrText xml:space="preserve"> </w:instrText>
-          </w:r>
-          <w:r>
-            <w:rPr>
-              <w:rFonts w:ascii="Arial" w:hAnsi="Arial" w:cs="Arial"/>
-              <w:sz w:val="20"/>
-              <w:szCs w:val="20"/>
-              <w:lang w:val="en-US"/>
-            </w:rPr>
-            <w:instrText>CITATION</w:instrText>
-          </w:r>
-          <w:r>
-            <w:rPr>
-              <w:rFonts w:ascii="Arial" w:hAnsi="Arial" w:cs="Arial"/>
-              <w:sz w:val="20"/>
-              <w:szCs w:val="20"/>
-            </w:rPr>
-            <w:instrText xml:space="preserve"> </w:instrText>
-          </w:r>
-          <w:r>
-            <w:rPr>
-              <w:rFonts w:ascii="Arial" w:hAnsi="Arial" w:cs="Arial"/>
-              <w:sz w:val="20"/>
-              <w:szCs w:val="20"/>
-              <w:lang w:val="en-US"/>
-            </w:rPr>
-            <w:instrText>Alk</w:instrText>
-          </w:r>
-          <w:r>
-            <w:rPr>
-              <w:rFonts w:ascii="Arial" w:hAnsi="Arial" w:cs="Arial"/>
-              <w:sz w:val="20"/>
-              <w:szCs w:val="20"/>
-            </w:rPr>
-            <w:instrText>1 \</w:instrText>
-          </w:r>
-          <w:r>
-            <w:rPr>
-              <w:rFonts w:ascii="Arial" w:hAnsi="Arial" w:cs="Arial"/>
-              <w:sz w:val="20"/>
-              <w:szCs w:val="20"/>
-              <w:lang w:val="en-US"/>
-            </w:rPr>
-            <w:instrText>l</w:instrText>
-          </w:r>
-          <w:r>
-            <w:rPr>
-              <w:rFonts w:ascii="Arial" w:hAnsi="Arial" w:cs="Arial"/>
-              <w:sz w:val="20"/>
-              <w:szCs w:val="20"/>
-            </w:rPr>
-            <w:instrText xml:space="preserve"> 1033 </w:instrText>
-          </w:r>
-          <w:r>
-            <w:rPr>
-              <w:rFonts w:ascii="Arial" w:hAnsi="Arial" w:cs="Arial"/>
-              <w:sz w:val="20"/>
-              <w:szCs w:val="20"/>
-            </w:rPr>
-            <w:fldChar w:fldCharType="separate"/>
-          </w:r>
-          <w:r>
-            <w:rPr>
-              <w:rFonts w:ascii="Arial" w:hAnsi="Arial" w:cs="Arial"/>
-              <w:noProof/>
-              <w:sz w:val="20"/>
-              <w:szCs w:val="20"/>
-            </w:rPr>
-            <w:t xml:space="preserve"> (</w:t>
-          </w:r>
-          <w:r>
-            <w:rPr>
-              <w:rFonts w:ascii="Arial" w:hAnsi="Arial" w:cs="Arial"/>
-              <w:noProof/>
-              <w:sz w:val="20"/>
-              <w:szCs w:val="20"/>
-              <w:lang w:val="en-US"/>
-            </w:rPr>
-            <w:t>Alkis</w:t>
-          </w:r>
-          <w:r>
-            <w:rPr>
-              <w:rFonts w:ascii="Arial" w:hAnsi="Arial" w:cs="Arial"/>
-              <w:noProof/>
-              <w:sz w:val="20"/>
-              <w:szCs w:val="20"/>
-            </w:rPr>
-            <w:t xml:space="preserve"> </w:t>
-          </w:r>
-          <w:r>
-            <w:rPr>
-              <w:rFonts w:ascii="Arial" w:hAnsi="Arial" w:cs="Arial"/>
-              <w:noProof/>
-              <w:sz w:val="20"/>
-              <w:szCs w:val="20"/>
-              <w:lang w:val="en-US"/>
-            </w:rPr>
-            <w:t>Simitsis</w:t>
-          </w:r>
-          <w:r>
-            <w:rPr>
-              <w:rFonts w:ascii="Arial" w:hAnsi="Arial" w:cs="Arial"/>
-              <w:noProof/>
-              <w:sz w:val="20"/>
-              <w:szCs w:val="20"/>
-            </w:rPr>
-            <w:t xml:space="preserve"> </w:t>
-          </w:r>
-          <w:r>
-            <w:rPr>
-              <w:rFonts w:ascii="Arial" w:hAnsi="Arial" w:cs="Arial"/>
-              <w:noProof/>
-              <w:sz w:val="20"/>
-              <w:szCs w:val="20"/>
-              <w:lang w:val="en-US"/>
-            </w:rPr>
-            <w:t>U</w:t>
-          </w:r>
-          <w:r>
-            <w:rPr>
-              <w:rFonts w:ascii="Arial" w:hAnsi="Arial" w:cs="Arial"/>
-              <w:noProof/>
-              <w:sz w:val="20"/>
-              <w:szCs w:val="20"/>
-            </w:rPr>
-            <w:t xml:space="preserve">. </w:t>
-          </w:r>
-          <w:r>
-            <w:rPr>
-              <w:rFonts w:ascii="Arial" w:hAnsi="Arial" w:cs="Arial"/>
-              <w:noProof/>
-              <w:sz w:val="20"/>
-              <w:szCs w:val="20"/>
-              <w:lang w:val="en-US"/>
-            </w:rPr>
-            <w:t>D</w:t>
-          </w:r>
-          <w:r>
-            <w:rPr>
-              <w:rFonts w:ascii="Arial" w:hAnsi="Arial" w:cs="Arial"/>
-              <w:noProof/>
-              <w:sz w:val="20"/>
-              <w:szCs w:val="20"/>
-            </w:rPr>
-            <w:t>.)</w:t>
-          </w:r>
-          <w:r>
-            <w:rPr>
-              <w:rFonts w:ascii="Arial" w:hAnsi="Arial" w:cs="Arial"/>
-              <w:sz w:val="20"/>
-              <w:szCs w:val="20"/>
-            </w:rPr>
-            <w:fldChar w:fldCharType="end"/>
-          </w:r>
-        </w:sdtContent>
-      </w:sdt>
-      <w:sdt>
-        <w:sdtPr>
-          <w:rPr>
-            <w:rFonts w:ascii="Arial" w:hAnsi="Arial" w:cs="Arial"/>
-            <w:sz w:val="20"/>
-            <w:szCs w:val="20"/>
-          </w:rPr>
-          <w:id w:val="-1753581105"/>
-          <w:citation/>
-        </w:sdtPr>
-        <w:sdtContent>
-          <w:r>
-            <w:rPr>
-              <w:rFonts w:ascii="Arial" w:hAnsi="Arial" w:cs="Arial"/>
-              <w:sz w:val="20"/>
-              <w:szCs w:val="20"/>
-            </w:rPr>
-            <w:fldChar w:fldCharType="begin"/>
-          </w:r>
-          <w:r>
-            <w:rPr>
-              <w:rFonts w:ascii="Arial" w:hAnsi="Arial" w:cs="Arial"/>
-              <w:sz w:val="20"/>
-              <w:szCs w:val="20"/>
-            </w:rPr>
-            <w:instrText xml:space="preserve"> </w:instrText>
-          </w:r>
-          <w:r>
-            <w:rPr>
-              <w:rFonts w:ascii="Arial" w:hAnsi="Arial" w:cs="Arial"/>
-              <w:sz w:val="20"/>
-              <w:szCs w:val="20"/>
-              <w:lang w:val="en-US"/>
-            </w:rPr>
-            <w:instrText>CITATION</w:instrText>
-          </w:r>
-          <w:r>
-            <w:rPr>
-              <w:rFonts w:ascii="Arial" w:hAnsi="Arial" w:cs="Arial"/>
-              <w:sz w:val="20"/>
-              <w:szCs w:val="20"/>
-            </w:rPr>
-            <w:instrText xml:space="preserve"> </w:instrText>
-          </w:r>
-          <w:r>
-            <w:rPr>
-              <w:rFonts w:ascii="Arial" w:hAnsi="Arial" w:cs="Arial"/>
-              <w:sz w:val="20"/>
-              <w:szCs w:val="20"/>
-              <w:lang w:val="en-US"/>
-            </w:rPr>
-            <w:instrText>PVa</w:instrText>
-          </w:r>
-          <w:r>
-            <w:rPr>
-              <w:rFonts w:ascii="Arial" w:hAnsi="Arial" w:cs="Arial"/>
-              <w:sz w:val="20"/>
-              <w:szCs w:val="20"/>
-            </w:rPr>
-            <w:instrText>08 \</w:instrText>
-          </w:r>
-          <w:r>
-            <w:rPr>
-              <w:rFonts w:ascii="Arial" w:hAnsi="Arial" w:cs="Arial"/>
-              <w:sz w:val="20"/>
-              <w:szCs w:val="20"/>
-              <w:lang w:val="en-US"/>
-            </w:rPr>
-            <w:instrText>l</w:instrText>
-          </w:r>
-          <w:r>
-            <w:rPr>
-              <w:rFonts w:ascii="Arial" w:hAnsi="Arial" w:cs="Arial"/>
-              <w:sz w:val="20"/>
-              <w:szCs w:val="20"/>
-            </w:rPr>
-            <w:instrText xml:space="preserve"> 1033 </w:instrText>
-          </w:r>
-          <w:r>
-            <w:rPr>
-              <w:rFonts w:ascii="Arial" w:hAnsi="Arial" w:cs="Arial"/>
-              <w:sz w:val="20"/>
-              <w:szCs w:val="20"/>
-            </w:rPr>
-            <w:fldChar w:fldCharType="separate"/>
-          </w:r>
-          <w:r>
-            <w:rPr>
-              <w:rFonts w:ascii="Arial" w:hAnsi="Arial" w:cs="Arial"/>
-              <w:noProof/>
-              <w:sz w:val="20"/>
-              <w:szCs w:val="20"/>
-            </w:rPr>
-            <w:t xml:space="preserve"> </w:t>
-          </w:r>
-          <w:r>
-            <w:rPr>
-              <w:rFonts w:ascii="Arial" w:hAnsi="Arial" w:cs="Arial"/>
-              <w:noProof/>
-              <w:sz w:val="20"/>
-              <w:szCs w:val="20"/>
-            </w:rPr>
-            <w:t>(</w:t>
-          </w:r>
-          <w:r>
-            <w:rPr>
-              <w:rFonts w:ascii="Arial" w:hAnsi="Arial" w:cs="Arial"/>
-              <w:noProof/>
-              <w:sz w:val="20"/>
-              <w:szCs w:val="20"/>
-              <w:lang w:val="en-US"/>
-            </w:rPr>
-            <w:t>P</w:t>
-          </w:r>
-          <w:r>
-            <w:rPr>
-              <w:rFonts w:ascii="Arial" w:hAnsi="Arial" w:cs="Arial"/>
-              <w:noProof/>
-              <w:sz w:val="20"/>
-              <w:szCs w:val="20"/>
-            </w:rPr>
-            <w:t xml:space="preserve">. </w:t>
-          </w:r>
-          <w:r>
-            <w:rPr>
-              <w:rFonts w:ascii="Arial" w:hAnsi="Arial" w:cs="Arial"/>
-              <w:noProof/>
-              <w:sz w:val="20"/>
-              <w:szCs w:val="20"/>
-              <w:lang w:val="en-US"/>
-            </w:rPr>
-            <w:t>Vassiliadis</w:t>
-          </w:r>
-          <w:r>
-            <w:rPr>
-              <w:rFonts w:ascii="Arial" w:hAnsi="Arial" w:cs="Arial"/>
-              <w:noProof/>
-              <w:sz w:val="20"/>
-              <w:szCs w:val="20"/>
-            </w:rPr>
-            <w:t>, 2008)</w:t>
-          </w:r>
-          <w:r>
-            <w:rPr>
-              <w:rFonts w:ascii="Arial" w:hAnsi="Arial" w:cs="Arial"/>
-              <w:sz w:val="20"/>
-              <w:szCs w:val="20"/>
-            </w:rPr>
-            <w:fldChar w:fldCharType="end"/>
-          </w:r>
-        </w:sdtContent>
-      </w:sdt>
-      <w:r>
-        <w:rPr>
-          <w:rFonts w:ascii="Arial" w:hAnsi="Arial" w:cs="Arial"/>
-          <w:sz w:val="20"/>
-          <w:szCs w:val="20"/>
-        </w:rPr>
-        <w:t>εις.</w:t>
-      </w:r>
-    </w:p>
-    <w:p>
-      <w:pPr>
-        <w:jc w:val="both"/>
-        <w:rPr>
-          <w:rFonts w:ascii="Arial" w:hAnsi="Arial" w:cs="Arial"/>
-          <w:sz w:val="20"/>
-          <w:szCs w:val="20"/>
-        </w:rPr>
-      </w:pPr>
-      <w:r>
-        <w:rPr>
-          <w:rFonts w:ascii="Arial" w:hAnsi="Arial" w:cs="Arial"/>
-          <w:sz w:val="20"/>
-          <w:szCs w:val="20"/>
-        </w:rPr>
-        <w:t xml:space="preserve">Αυτές οι προτάσεις για περαιτέρω έρευνα παρέχουν κατευθύνσεις για την επόμενη φάση της επιστημονικής και τεχνολογικής ανάπτυξης στον τομέα της κυβερνοασφάλειας. Η περαιτέρω έρευνα και εφαρμογή αυτών των ιδεών θα μπορούσε να προσφέρει σημαντικές βελτιώσεις στη διαχείριση και ανταπόκριση σε απειλές, συμβάλλοντας έτσι στην ενίσχυση της συνολικής ανθεκτικότητας των οργανισμών απέναντι σε </w:t>
-      </w:r>
-      <w:proofErr w:type="spellStart"/>
-      <w:r>
-        <w:rPr>
-          <w:rFonts w:ascii="Arial" w:hAnsi="Arial" w:cs="Arial"/>
-          <w:sz w:val="20"/>
-          <w:szCs w:val="20"/>
-        </w:rPr>
-        <w:t>κυβερνοεπιθέσεις</w:t>
-      </w:r>
-      <w:proofErr w:type="spellEnd"/>
-      <w:r>
-        <w:rPr>
-          <w:rFonts w:ascii="Arial" w:hAnsi="Arial" w:cs="Arial"/>
-          <w:sz w:val="20"/>
-          <w:szCs w:val="20"/>
-        </w:rPr>
         <w:t>.</w:t>
       </w:r>
     </w:p>
-    <w:bookmarkStart w:id="63" w:name="_Toc176890424" w:displacedByCustomXml="next"/>
+    <w:bookmarkStart w:id="62" w:name="_Toc176890424" w:displacedByCustomXml="next"/>
     <w:sdt>
       <w:sdtPr>
         <w:rPr>
@@ -37752,7 +36450,7 @@
           <w:r>
             <w:t>Αναφορές</w:t>
           </w:r>
-          <w:bookmarkEnd w:id="63"/>
+          <w:bookmarkEnd w:id="62"/>
         </w:p>
         <w:sdt>
           <w:sdtPr>
@@ -38063,7 +36761,6 @@
                   <w:noProof/>
                   <w:lang w:val="en-US"/>
                 </w:rPr>
-                <w:lastRenderedPageBreak/>
                 <w:t xml:space="preserve">11. </w:t>
               </w:r>
               <w:r>
@@ -38109,6 +36806,7 @@
                 <w:rPr>
                   <w:lang w:val="en-US"/>
                 </w:rPr>
+                <w:lastRenderedPageBreak/>
                 <w:t xml:space="preserve">12. </w:t>
               </w:r>
               <w:r>
@@ -38303,15 +37001,7 @@
                     <w:color w:val="000000" w:themeColor="text1"/>
                     <w:lang w:val="en-US"/>
                   </w:rPr>
-                  <w:t>https://about.gitlab.com/topics/</w:t>
-                </w:r>
-                <w:r>
-                  <w:rPr>
-                    <w:rStyle w:val="Hyperlink"/>
-                    <w:color w:val="000000" w:themeColor="text1"/>
-                    <w:lang w:val="en-US"/>
-                  </w:rPr>
-                  <w:t>version-control/</w:t>
+                  <w:t>https://about.gitlab.com/topics/version-control/</w:t>
                 </w:r>
               </w:hyperlink>
             </w:p>
@@ -41920,6 +40610,232 @@
     </w:lvl>
   </w:abstractNum>
   <w:abstractNum w:abstractNumId="27" w15:restartNumberingAfterBreak="0">
+    <w:nsid w:val="3FC80EDF"/>
+    <w:multiLevelType w:val="hybridMultilevel"/>
+    <w:tmpl w:val="F3DCCE16"/>
+    <w:lvl w:ilvl="0" w:tplc="04080001">
+      <w:start w:val="1"/>
+      <w:numFmt w:val="bullet"/>
+      <w:lvlText w:val=""/>
+      <w:lvlJc w:val="left"/>
+      <w:pPr>
+        <w:ind w:left="720" w:hanging="360"/>
+      </w:pPr>
+      <w:rPr>
+        <w:rFonts w:ascii="Symbol" w:hAnsi="Symbol" w:hint="default"/>
+      </w:rPr>
+    </w:lvl>
+    <w:lvl w:ilvl="1" w:tplc="04080003" w:tentative="1">
+      <w:start w:val="1"/>
+      <w:numFmt w:val="bullet"/>
+      <w:lvlText w:val="o"/>
+      <w:lvlJc w:val="left"/>
+      <w:pPr>
+        <w:ind w:left="1440" w:hanging="360"/>
+      </w:pPr>
+      <w:rPr>
+        <w:rFonts w:ascii="Courier New" w:hAnsi="Courier New" w:cs="Courier New" w:hint="default"/>
+      </w:rPr>
+    </w:lvl>
+    <w:lvl w:ilvl="2" w:tplc="04080005" w:tentative="1">
+      <w:start w:val="1"/>
+      <w:numFmt w:val="bullet"/>
+      <w:lvlText w:val=""/>
+      <w:lvlJc w:val="left"/>
+      <w:pPr>
+        <w:ind w:left="2160" w:hanging="360"/>
+      </w:pPr>
+      <w:rPr>
+        <w:rFonts w:ascii="Wingdings" w:hAnsi="Wingdings" w:hint="default"/>
+      </w:rPr>
+    </w:lvl>
+    <w:lvl w:ilvl="3" w:tplc="04080001" w:tentative="1">
+      <w:start w:val="1"/>
+      <w:numFmt w:val="bullet"/>
+      <w:lvlText w:val=""/>
+      <w:lvlJc w:val="left"/>
+      <w:pPr>
+        <w:ind w:left="2880" w:hanging="360"/>
+      </w:pPr>
+      <w:rPr>
+        <w:rFonts w:ascii="Symbol" w:hAnsi="Symbol" w:hint="default"/>
+      </w:rPr>
+    </w:lvl>
+    <w:lvl w:ilvl="4" w:tplc="04080003" w:tentative="1">
+      <w:start w:val="1"/>
+      <w:numFmt w:val="bullet"/>
+      <w:lvlText w:val="o"/>
+      <w:lvlJc w:val="left"/>
+      <w:pPr>
+        <w:ind w:left="3600" w:hanging="360"/>
+      </w:pPr>
+      <w:rPr>
+        <w:rFonts w:ascii="Courier New" w:hAnsi="Courier New" w:cs="Courier New" w:hint="default"/>
+      </w:rPr>
+    </w:lvl>
+    <w:lvl w:ilvl="5" w:tplc="04080005" w:tentative="1">
+      <w:start w:val="1"/>
+      <w:numFmt w:val="bullet"/>
+      <w:lvlText w:val=""/>
+      <w:lvlJc w:val="left"/>
+      <w:pPr>
+        <w:ind w:left="4320" w:hanging="360"/>
+      </w:pPr>
+      <w:rPr>
+        <w:rFonts w:ascii="Wingdings" w:hAnsi="Wingdings" w:hint="default"/>
+      </w:rPr>
+    </w:lvl>
+    <w:lvl w:ilvl="6" w:tplc="04080001" w:tentative="1">
+      <w:start w:val="1"/>
+      <w:numFmt w:val="bullet"/>
+      <w:lvlText w:val=""/>
+      <w:lvlJc w:val="left"/>
+      <w:pPr>
+        <w:ind w:left="5040" w:hanging="360"/>
+      </w:pPr>
+      <w:rPr>
+        <w:rFonts w:ascii="Symbol" w:hAnsi="Symbol" w:hint="default"/>
+      </w:rPr>
+    </w:lvl>
+    <w:lvl w:ilvl="7" w:tplc="04080003" w:tentative="1">
+      <w:start w:val="1"/>
+      <w:numFmt w:val="bullet"/>
+      <w:lvlText w:val="o"/>
+      <w:lvlJc w:val="left"/>
+      <w:pPr>
+        <w:ind w:left="5760" w:hanging="360"/>
+      </w:pPr>
+      <w:rPr>
+        <w:rFonts w:ascii="Courier New" w:hAnsi="Courier New" w:cs="Courier New" w:hint="default"/>
+      </w:rPr>
+    </w:lvl>
+    <w:lvl w:ilvl="8" w:tplc="04080005" w:tentative="1">
+      <w:start w:val="1"/>
+      <w:numFmt w:val="bullet"/>
+      <w:lvlText w:val=""/>
+      <w:lvlJc w:val="left"/>
+      <w:pPr>
+        <w:ind w:left="6480" w:hanging="360"/>
+      </w:pPr>
+      <w:rPr>
+        <w:rFonts w:ascii="Wingdings" w:hAnsi="Wingdings" w:hint="default"/>
+      </w:rPr>
+    </w:lvl>
+  </w:abstractNum>
+  <w:abstractNum w:abstractNumId="28" w15:restartNumberingAfterBreak="0">
+    <w:nsid w:val="45F76992"/>
+    <w:multiLevelType w:val="hybridMultilevel"/>
+    <w:tmpl w:val="A00A408A"/>
+    <w:lvl w:ilvl="0" w:tplc="04080001">
+      <w:start w:val="1"/>
+      <w:numFmt w:val="bullet"/>
+      <w:lvlText w:val=""/>
+      <w:lvlJc w:val="left"/>
+      <w:pPr>
+        <w:ind w:left="1440" w:hanging="360"/>
+      </w:pPr>
+      <w:rPr>
+        <w:rFonts w:ascii="Symbol" w:hAnsi="Symbol" w:hint="default"/>
+      </w:rPr>
+    </w:lvl>
+    <w:lvl w:ilvl="1" w:tplc="04080003" w:tentative="1">
+      <w:start w:val="1"/>
+      <w:numFmt w:val="bullet"/>
+      <w:lvlText w:val="o"/>
+      <w:lvlJc w:val="left"/>
+      <w:pPr>
+        <w:ind w:left="2160" w:hanging="360"/>
+      </w:pPr>
+      <w:rPr>
+        <w:rFonts w:ascii="Courier New" w:hAnsi="Courier New" w:cs="Courier New" w:hint="default"/>
+      </w:rPr>
+    </w:lvl>
+    <w:lvl w:ilvl="2" w:tplc="04080005" w:tentative="1">
+      <w:start w:val="1"/>
+      <w:numFmt w:val="bullet"/>
+      <w:lvlText w:val=""/>
+      <w:lvlJc w:val="left"/>
+      <w:pPr>
+        <w:ind w:left="2880" w:hanging="360"/>
+      </w:pPr>
+      <w:rPr>
+        <w:rFonts w:ascii="Wingdings" w:hAnsi="Wingdings" w:hint="default"/>
+      </w:rPr>
+    </w:lvl>
+    <w:lvl w:ilvl="3" w:tplc="04080001" w:tentative="1">
+      <w:start w:val="1"/>
+      <w:numFmt w:val="bullet"/>
+      <w:lvlText w:val=""/>
+      <w:lvlJc w:val="left"/>
+      <w:pPr>
+        <w:ind w:left="3600" w:hanging="360"/>
+      </w:pPr>
+      <w:rPr>
+        <w:rFonts w:ascii="Symbol" w:hAnsi="Symbol" w:hint="default"/>
+      </w:rPr>
+    </w:lvl>
+    <w:lvl w:ilvl="4" w:tplc="04080003" w:tentative="1">
+      <w:start w:val="1"/>
+      <w:numFmt w:val="bullet"/>
+      <w:lvlText w:val="o"/>
+      <w:lvlJc w:val="left"/>
+      <w:pPr>
+        <w:ind w:left="4320" w:hanging="360"/>
+      </w:pPr>
+      <w:rPr>
+        <w:rFonts w:ascii="Courier New" w:hAnsi="Courier New" w:cs="Courier New" w:hint="default"/>
+      </w:rPr>
+    </w:lvl>
+    <w:lvl w:ilvl="5" w:tplc="04080005" w:tentative="1">
+      <w:start w:val="1"/>
+      <w:numFmt w:val="bullet"/>
+      <w:lvlText w:val=""/>
+      <w:lvlJc w:val="left"/>
+      <w:pPr>
+        <w:ind w:left="5040" w:hanging="360"/>
+      </w:pPr>
+      <w:rPr>
+        <w:rFonts w:ascii="Wingdings" w:hAnsi="Wingdings" w:hint="default"/>
+      </w:rPr>
+    </w:lvl>
+    <w:lvl w:ilvl="6" w:tplc="04080001" w:tentative="1">
+      <w:start w:val="1"/>
+      <w:numFmt w:val="bullet"/>
+      <w:lvlText w:val=""/>
+      <w:lvlJc w:val="left"/>
+      <w:pPr>
+        <w:ind w:left="5760" w:hanging="360"/>
+      </w:pPr>
+      <w:rPr>
+        <w:rFonts w:ascii="Symbol" w:hAnsi="Symbol" w:hint="default"/>
+      </w:rPr>
+    </w:lvl>
+    <w:lvl w:ilvl="7" w:tplc="04080003" w:tentative="1">
+      <w:start w:val="1"/>
+      <w:numFmt w:val="bullet"/>
+      <w:lvlText w:val="o"/>
+      <w:lvlJc w:val="left"/>
+      <w:pPr>
+        <w:ind w:left="6480" w:hanging="360"/>
+      </w:pPr>
+      <w:rPr>
+        <w:rFonts w:ascii="Courier New" w:hAnsi="Courier New" w:cs="Courier New" w:hint="default"/>
+      </w:rPr>
+    </w:lvl>
+    <w:lvl w:ilvl="8" w:tplc="04080005" w:tentative="1">
+      <w:start w:val="1"/>
+      <w:numFmt w:val="bullet"/>
+      <w:lvlText w:val=""/>
+      <w:lvlJc w:val="left"/>
+      <w:pPr>
+        <w:ind w:left="7200" w:hanging="360"/>
+      </w:pPr>
+      <w:rPr>
+        <w:rFonts w:ascii="Wingdings" w:hAnsi="Wingdings" w:hint="default"/>
+      </w:rPr>
+    </w:lvl>
+  </w:abstractNum>
+  <w:abstractNum w:abstractNumId="29" w15:restartNumberingAfterBreak="0">
     <w:nsid w:val="49644700"/>
     <w:multiLevelType w:val="multilevel"/>
     <w:tmpl w:val="016AB52C"/>
@@ -42032,7 +40948,7 @@
       </w:pPr>
     </w:lvl>
   </w:abstractNum>
-  <w:abstractNum w:abstractNumId="28" w15:restartNumberingAfterBreak="0">
+  <w:abstractNum w:abstractNumId="30" w15:restartNumberingAfterBreak="0">
     <w:nsid w:val="4AAA17DC"/>
     <w:multiLevelType w:val="hybridMultilevel"/>
     <w:tmpl w:val="FA728A22"/>
@@ -42145,7 +41061,7 @@
       </w:rPr>
     </w:lvl>
   </w:abstractNum>
-  <w:abstractNum w:abstractNumId="29" w15:restartNumberingAfterBreak="0">
+  <w:abstractNum w:abstractNumId="31" w15:restartNumberingAfterBreak="0">
     <w:nsid w:val="4C2D16ED"/>
     <w:multiLevelType w:val="multilevel"/>
     <w:tmpl w:val="92181F66"/>
@@ -42294,7 +41210,7 @@
       </w:rPr>
     </w:lvl>
   </w:abstractNum>
-  <w:abstractNum w:abstractNumId="30" w15:restartNumberingAfterBreak="0">
+  <w:abstractNum w:abstractNumId="32" w15:restartNumberingAfterBreak="0">
     <w:nsid w:val="4CF2278A"/>
     <w:multiLevelType w:val="multilevel"/>
     <w:tmpl w:val="40B6E5DE"/>
@@ -42407,7 +41323,7 @@
       </w:pPr>
     </w:lvl>
   </w:abstractNum>
-  <w:abstractNum w:abstractNumId="31" w15:restartNumberingAfterBreak="0">
+  <w:abstractNum w:abstractNumId="33" w15:restartNumberingAfterBreak="0">
     <w:nsid w:val="4E9B514B"/>
     <w:multiLevelType w:val="multilevel"/>
     <w:tmpl w:val="DC7AD44E"/>
@@ -42520,7 +41436,7 @@
       </w:pPr>
     </w:lvl>
   </w:abstractNum>
-  <w:abstractNum w:abstractNumId="32" w15:restartNumberingAfterBreak="0">
+  <w:abstractNum w:abstractNumId="34" w15:restartNumberingAfterBreak="0">
     <w:nsid w:val="50632A41"/>
     <w:multiLevelType w:val="multilevel"/>
     <w:tmpl w:val="62F27DCE"/>
@@ -42633,7 +41549,7 @@
       </w:pPr>
     </w:lvl>
   </w:abstractNum>
-  <w:abstractNum w:abstractNumId="33" w15:restartNumberingAfterBreak="0">
+  <w:abstractNum w:abstractNumId="35" w15:restartNumberingAfterBreak="0">
     <w:nsid w:val="50A761FB"/>
     <w:multiLevelType w:val="multilevel"/>
     <w:tmpl w:val="460217AE"/>
@@ -42782,7 +41698,7 @@
       </w:rPr>
     </w:lvl>
   </w:abstractNum>
-  <w:abstractNum w:abstractNumId="34" w15:restartNumberingAfterBreak="0">
+  <w:abstractNum w:abstractNumId="36" w15:restartNumberingAfterBreak="0">
     <w:nsid w:val="52F964ED"/>
     <w:multiLevelType w:val="multilevel"/>
     <w:tmpl w:val="6EDA1EF0"/>
@@ -42931,7 +41847,7 @@
       </w:rPr>
     </w:lvl>
   </w:abstractNum>
-  <w:abstractNum w:abstractNumId="35" w15:restartNumberingAfterBreak="0">
+  <w:abstractNum w:abstractNumId="37" w15:restartNumberingAfterBreak="0">
     <w:nsid w:val="55A85E36"/>
     <w:multiLevelType w:val="multilevel"/>
     <w:tmpl w:val="FCD04616"/>
@@ -43044,7 +41960,7 @@
       </w:pPr>
     </w:lvl>
   </w:abstractNum>
-  <w:abstractNum w:abstractNumId="36" w15:restartNumberingAfterBreak="0">
+  <w:abstractNum w:abstractNumId="38" w15:restartNumberingAfterBreak="0">
     <w:nsid w:val="56373189"/>
     <w:multiLevelType w:val="multilevel"/>
     <w:tmpl w:val="35D69CD2"/>
@@ -43157,7 +42073,7 @@
       </w:pPr>
     </w:lvl>
   </w:abstractNum>
-  <w:abstractNum w:abstractNumId="37" w15:restartNumberingAfterBreak="0">
+  <w:abstractNum w:abstractNumId="39" w15:restartNumberingAfterBreak="0">
     <w:nsid w:val="57CA3BB9"/>
     <w:multiLevelType w:val="multilevel"/>
     <w:tmpl w:val="DD98CA80"/>
@@ -43270,7 +42186,120 @@
       </w:pPr>
     </w:lvl>
   </w:abstractNum>
-  <w:abstractNum w:abstractNumId="38" w15:restartNumberingAfterBreak="0">
+  <w:abstractNum w:abstractNumId="40" w15:restartNumberingAfterBreak="0">
+    <w:nsid w:val="60706517"/>
+    <w:multiLevelType w:val="hybridMultilevel"/>
+    <w:tmpl w:val="E0828056"/>
+    <w:lvl w:ilvl="0" w:tplc="04080001">
+      <w:start w:val="1"/>
+      <w:numFmt w:val="bullet"/>
+      <w:lvlText w:val=""/>
+      <w:lvlJc w:val="left"/>
+      <w:pPr>
+        <w:ind w:left="720" w:hanging="360"/>
+      </w:pPr>
+      <w:rPr>
+        <w:rFonts w:ascii="Symbol" w:hAnsi="Symbol" w:hint="default"/>
+      </w:rPr>
+    </w:lvl>
+    <w:lvl w:ilvl="1" w:tplc="04080003" w:tentative="1">
+      <w:start w:val="1"/>
+      <w:numFmt w:val="bullet"/>
+      <w:lvlText w:val="o"/>
+      <w:lvlJc w:val="left"/>
+      <w:pPr>
+        <w:ind w:left="1440" w:hanging="360"/>
+      </w:pPr>
+      <w:rPr>
+        <w:rFonts w:ascii="Courier New" w:hAnsi="Courier New" w:cs="Courier New" w:hint="default"/>
+      </w:rPr>
+    </w:lvl>
+    <w:lvl w:ilvl="2" w:tplc="04080005" w:tentative="1">
+      <w:start w:val="1"/>
+      <w:numFmt w:val="bullet"/>
+      <w:lvlText w:val=""/>
+      <w:lvlJc w:val="left"/>
+      <w:pPr>
+        <w:ind w:left="2160" w:hanging="360"/>
+      </w:pPr>
+      <w:rPr>
+        <w:rFonts w:ascii="Wingdings" w:hAnsi="Wingdings" w:hint="default"/>
+      </w:rPr>
+    </w:lvl>
+    <w:lvl w:ilvl="3" w:tplc="04080001" w:tentative="1">
+      <w:start w:val="1"/>
+      <w:numFmt w:val="bullet"/>
+      <w:lvlText w:val=""/>
+      <w:lvlJc w:val="left"/>
+      <w:pPr>
+        <w:ind w:left="2880" w:hanging="360"/>
+      </w:pPr>
+      <w:rPr>
+        <w:rFonts w:ascii="Symbol" w:hAnsi="Symbol" w:hint="default"/>
+      </w:rPr>
+    </w:lvl>
+    <w:lvl w:ilvl="4" w:tplc="04080003" w:tentative="1">
+      <w:start w:val="1"/>
+      <w:numFmt w:val="bullet"/>
+      <w:lvlText w:val="o"/>
+      <w:lvlJc w:val="left"/>
+      <w:pPr>
+        <w:ind w:left="3600" w:hanging="360"/>
+      </w:pPr>
+      <w:rPr>
+        <w:rFonts w:ascii="Courier New" w:hAnsi="Courier New" w:cs="Courier New" w:hint="default"/>
+      </w:rPr>
+    </w:lvl>
+    <w:lvl w:ilvl="5" w:tplc="04080005" w:tentative="1">
+      <w:start w:val="1"/>
+      <w:numFmt w:val="bullet"/>
+      <w:lvlText w:val=""/>
+      <w:lvlJc w:val="left"/>
+      <w:pPr>
+        <w:ind w:left="4320" w:hanging="360"/>
+      </w:pPr>
+      <w:rPr>
+        <w:rFonts w:ascii="Wingdings" w:hAnsi="Wingdings" w:hint="default"/>
+      </w:rPr>
+    </w:lvl>
+    <w:lvl w:ilvl="6" w:tplc="04080001" w:tentative="1">
+      <w:start w:val="1"/>
+      <w:numFmt w:val="bullet"/>
+      <w:lvlText w:val=""/>
+      <w:lvlJc w:val="left"/>
+      <w:pPr>
+        <w:ind w:left="5040" w:hanging="360"/>
+      </w:pPr>
+      <w:rPr>
+        <w:rFonts w:ascii="Symbol" w:hAnsi="Symbol" w:hint="default"/>
+      </w:rPr>
+    </w:lvl>
+    <w:lvl w:ilvl="7" w:tplc="04080003" w:tentative="1">
+      <w:start w:val="1"/>
+      <w:numFmt w:val="bullet"/>
+      <w:lvlText w:val="o"/>
+      <w:lvlJc w:val="left"/>
+      <w:pPr>
+        <w:ind w:left="5760" w:hanging="360"/>
+      </w:pPr>
+      <w:rPr>
+        <w:rFonts w:ascii="Courier New" w:hAnsi="Courier New" w:cs="Courier New" w:hint="default"/>
+      </w:rPr>
+    </w:lvl>
+    <w:lvl w:ilvl="8" w:tplc="04080005" w:tentative="1">
+      <w:start w:val="1"/>
+      <w:numFmt w:val="bullet"/>
+      <w:lvlText w:val=""/>
+      <w:lvlJc w:val="left"/>
+      <w:pPr>
+        <w:ind w:left="6480" w:hanging="360"/>
+      </w:pPr>
+      <w:rPr>
+        <w:rFonts w:ascii="Wingdings" w:hAnsi="Wingdings" w:hint="default"/>
+      </w:rPr>
+    </w:lvl>
+  </w:abstractNum>
+  <w:abstractNum w:abstractNumId="41" w15:restartNumberingAfterBreak="0">
     <w:nsid w:val="61AB2C6D"/>
     <w:multiLevelType w:val="multilevel"/>
     <w:tmpl w:val="F662CF40"/>
@@ -43419,7 +42448,7 @@
       </w:rPr>
     </w:lvl>
   </w:abstractNum>
-  <w:abstractNum w:abstractNumId="39" w15:restartNumberingAfterBreak="0">
+  <w:abstractNum w:abstractNumId="42" w15:restartNumberingAfterBreak="0">
     <w:nsid w:val="637C5450"/>
     <w:multiLevelType w:val="multilevel"/>
     <w:tmpl w:val="9D94DB1C"/>
@@ -43532,7 +42561,7 @@
       </w:pPr>
     </w:lvl>
   </w:abstractNum>
-  <w:abstractNum w:abstractNumId="40" w15:restartNumberingAfterBreak="0">
+  <w:abstractNum w:abstractNumId="43" w15:restartNumberingAfterBreak="0">
     <w:nsid w:val="66A104FE"/>
     <w:multiLevelType w:val="multilevel"/>
     <w:tmpl w:val="68C24B68"/>
@@ -43645,7 +42674,7 @@
       </w:pPr>
     </w:lvl>
   </w:abstractNum>
-  <w:abstractNum w:abstractNumId="41" w15:restartNumberingAfterBreak="0">
+  <w:abstractNum w:abstractNumId="44" w15:restartNumberingAfterBreak="0">
     <w:nsid w:val="67614723"/>
     <w:multiLevelType w:val="multilevel"/>
     <w:tmpl w:val="A9443786"/>
@@ -43794,7 +42823,7 @@
       </w:rPr>
     </w:lvl>
   </w:abstractNum>
-  <w:abstractNum w:abstractNumId="42" w15:restartNumberingAfterBreak="0">
+  <w:abstractNum w:abstractNumId="45" w15:restartNumberingAfterBreak="0">
     <w:nsid w:val="67B85CF5"/>
     <w:multiLevelType w:val="multilevel"/>
     <w:tmpl w:val="FA3ED1D0"/>
@@ -43907,7 +42936,7 @@
       </w:pPr>
     </w:lvl>
   </w:abstractNum>
-  <w:abstractNum w:abstractNumId="43" w15:restartNumberingAfterBreak="0">
+  <w:abstractNum w:abstractNumId="46" w15:restartNumberingAfterBreak="0">
     <w:nsid w:val="6FBC4741"/>
     <w:multiLevelType w:val="multilevel"/>
     <w:tmpl w:val="016AB52C"/>
@@ -44020,7 +43049,7 @@
       </w:pPr>
     </w:lvl>
   </w:abstractNum>
-  <w:abstractNum w:abstractNumId="44" w15:restartNumberingAfterBreak="0">
+  <w:abstractNum w:abstractNumId="47" w15:restartNumberingAfterBreak="0">
     <w:nsid w:val="70DC7773"/>
     <w:multiLevelType w:val="multilevel"/>
     <w:tmpl w:val="A86EF21A"/>
@@ -44169,7 +43198,7 @@
       </w:rPr>
     </w:lvl>
   </w:abstractNum>
-  <w:abstractNum w:abstractNumId="45" w15:restartNumberingAfterBreak="0">
+  <w:abstractNum w:abstractNumId="48" w15:restartNumberingAfterBreak="0">
     <w:nsid w:val="73794690"/>
     <w:multiLevelType w:val="hybridMultilevel"/>
     <w:tmpl w:val="64B6FD72"/>
@@ -44282,7 +43311,7 @@
       </w:rPr>
     </w:lvl>
   </w:abstractNum>
-  <w:abstractNum w:abstractNumId="46" w15:restartNumberingAfterBreak="0">
+  <w:abstractNum w:abstractNumId="49" w15:restartNumberingAfterBreak="0">
     <w:nsid w:val="792D7A0A"/>
     <w:multiLevelType w:val="multilevel"/>
     <w:tmpl w:val="68949144"/>
@@ -44431,7 +43460,7 @@
       </w:rPr>
     </w:lvl>
   </w:abstractNum>
-  <w:abstractNum w:abstractNumId="47" w15:restartNumberingAfterBreak="0">
+  <w:abstractNum w:abstractNumId="50" w15:restartNumberingAfterBreak="0">
     <w:nsid w:val="7B151D34"/>
     <w:multiLevelType w:val="multilevel"/>
     <w:tmpl w:val="016AB52C"/>
@@ -44544,7 +43573,7 @@
       </w:pPr>
     </w:lvl>
   </w:abstractNum>
-  <w:abstractNum w:abstractNumId="48" w15:restartNumberingAfterBreak="0">
+  <w:abstractNum w:abstractNumId="51" w15:restartNumberingAfterBreak="0">
     <w:nsid w:val="7E8F1016"/>
     <w:multiLevelType w:val="multilevel"/>
     <w:tmpl w:val="A61AB1FC"/>
@@ -44665,7 +43694,7 @@
     <w:abstractNumId w:val="0"/>
   </w:num>
   <w:num w:numId="2" w16cid:durableId="519243842">
-    <w:abstractNumId w:val="39"/>
+    <w:abstractNumId w:val="42"/>
   </w:num>
   <w:num w:numId="3" w16cid:durableId="1664309271">
     <w:abstractNumId w:val="23"/>
@@ -44686,13 +43715,13 @@
     <w:abstractNumId w:val="3"/>
   </w:num>
   <w:num w:numId="9" w16cid:durableId="1108548308">
-    <w:abstractNumId w:val="38"/>
+    <w:abstractNumId w:val="41"/>
   </w:num>
   <w:num w:numId="10" w16cid:durableId="730035990">
-    <w:abstractNumId w:val="44"/>
+    <w:abstractNumId w:val="47"/>
   </w:num>
   <w:num w:numId="11" w16cid:durableId="1895581784">
-    <w:abstractNumId w:val="29"/>
+    <w:abstractNumId w:val="31"/>
   </w:num>
   <w:num w:numId="12" w16cid:durableId="808783979">
     <w:abstractNumId w:val="24"/>
@@ -44701,7 +43730,7 @@
     <w:abstractNumId w:val="9"/>
   </w:num>
   <w:num w:numId="14" w16cid:durableId="1042561212">
-    <w:abstractNumId w:val="46"/>
+    <w:abstractNumId w:val="49"/>
   </w:num>
   <w:num w:numId="15" w16cid:durableId="605425232">
     <w:abstractNumId w:val="11"/>
@@ -44713,19 +43742,19 @@
     <w:abstractNumId w:val="16"/>
   </w:num>
   <w:num w:numId="18" w16cid:durableId="1501121696">
-    <w:abstractNumId w:val="42"/>
+    <w:abstractNumId w:val="45"/>
   </w:num>
   <w:num w:numId="19" w16cid:durableId="2014607226">
     <w:abstractNumId w:val="12"/>
   </w:num>
   <w:num w:numId="20" w16cid:durableId="1208299444">
-    <w:abstractNumId w:val="41"/>
+    <w:abstractNumId w:val="44"/>
   </w:num>
   <w:num w:numId="21" w16cid:durableId="2079277939">
-    <w:abstractNumId w:val="27"/>
+    <w:abstractNumId w:val="29"/>
   </w:num>
   <w:num w:numId="22" w16cid:durableId="2022900414">
-    <w:abstractNumId w:val="33"/>
+    <w:abstractNumId w:val="35"/>
   </w:num>
   <w:num w:numId="23" w16cid:durableId="1643466683">
     <w:abstractNumId w:val="19"/>
@@ -44740,37 +43769,37 @@
     <w:abstractNumId w:val="14"/>
   </w:num>
   <w:num w:numId="27" w16cid:durableId="293145574">
-    <w:abstractNumId w:val="34"/>
+    <w:abstractNumId w:val="36"/>
   </w:num>
   <w:num w:numId="28" w16cid:durableId="1349021055">
     <w:abstractNumId w:val="20"/>
   </w:num>
   <w:num w:numId="29" w16cid:durableId="450900194">
-    <w:abstractNumId w:val="35"/>
+    <w:abstractNumId w:val="37"/>
   </w:num>
   <w:num w:numId="30" w16cid:durableId="1620257501">
-    <w:abstractNumId w:val="48"/>
+    <w:abstractNumId w:val="51"/>
   </w:num>
   <w:num w:numId="31" w16cid:durableId="1955016411">
-    <w:abstractNumId w:val="32"/>
+    <w:abstractNumId w:val="34"/>
   </w:num>
   <w:num w:numId="32" w16cid:durableId="2081560441">
-    <w:abstractNumId w:val="30"/>
+    <w:abstractNumId w:val="32"/>
   </w:num>
   <w:num w:numId="33" w16cid:durableId="193231104">
     <w:abstractNumId w:val="21"/>
   </w:num>
   <w:num w:numId="34" w16cid:durableId="751589149">
-    <w:abstractNumId w:val="31"/>
+    <w:abstractNumId w:val="33"/>
   </w:num>
   <w:num w:numId="35" w16cid:durableId="46609430">
-    <w:abstractNumId w:val="37"/>
+    <w:abstractNumId w:val="39"/>
   </w:num>
   <w:num w:numId="36" w16cid:durableId="445077550">
-    <w:abstractNumId w:val="40"/>
+    <w:abstractNumId w:val="43"/>
   </w:num>
   <w:num w:numId="37" w16cid:durableId="1647661259">
-    <w:abstractNumId w:val="36"/>
+    <w:abstractNumId w:val="38"/>
   </w:num>
   <w:num w:numId="38" w16cid:durableId="1083339456">
     <w:abstractNumId w:val="1"/>
@@ -44782,7 +43811,7 @@
     <w:abstractNumId w:val="8"/>
   </w:num>
   <w:num w:numId="41" w16cid:durableId="6369746">
-    <w:abstractNumId w:val="47"/>
+    <w:abstractNumId w:val="50"/>
   </w:num>
   <w:num w:numId="42" w16cid:durableId="436559918">
     <w:abstractNumId w:val="2"/>
@@ -44791,7 +43820,7 @@
     <w:abstractNumId w:val="25"/>
   </w:num>
   <w:num w:numId="44" w16cid:durableId="1672445529">
-    <w:abstractNumId w:val="45"/>
+    <w:abstractNumId w:val="48"/>
   </w:num>
   <w:num w:numId="45" w16cid:durableId="1636370575">
     <w:abstractNumId w:val="7"/>
@@ -44800,13 +43829,22 @@
     <w:abstractNumId w:val="13"/>
   </w:num>
   <w:num w:numId="47" w16cid:durableId="1634870135">
-    <w:abstractNumId w:val="28"/>
+    <w:abstractNumId w:val="30"/>
   </w:num>
   <w:num w:numId="48" w16cid:durableId="52774488">
-    <w:abstractNumId w:val="43"/>
+    <w:abstractNumId w:val="46"/>
   </w:num>
   <w:num w:numId="49" w16cid:durableId="712997389">
     <w:abstractNumId w:val="4"/>
+  </w:num>
+  <w:num w:numId="50" w16cid:durableId="46728770">
+    <w:abstractNumId w:val="28"/>
+  </w:num>
+  <w:num w:numId="51" w16cid:durableId="1246786">
+    <w:abstractNumId w:val="27"/>
+  </w:num>
+  <w:num w:numId="52" w16cid:durableId="1566066584">
+    <w:abstractNumId w:val="40"/>
   </w:num>
 </w:numbering>
 </file>

</xml_diff>